<commit_message>
this is what I handed in
</commit_message>
<xml_diff>
--- a/docs/assignments/milestone 5/James_Mortensen_milestone_5.docx
+++ b/docs/assignments/milestone 5/James_Mortensen_milestone_5.docx
@@ -37,21 +37,7 @@
         <w:rPr>
           <w:color w:val="000000" w:themeColor="text1"/>
         </w:rPr>
-        <w:t xml:space="preserve">Facial recognition systems have gained considerable traction in various applications, including security, authentication, and human-computer interaction. This paper meticulously outlines the design and implementation of a facial recognition system that seamlessly integrates face detection and recognition. The system employs </w:t>
-      </w:r>
-      <w:proofErr w:type="spellStart"/>
-      <w:r>
-        <w:rPr>
-          <w:color w:val="000000" w:themeColor="text1"/>
-        </w:rPr>
-        <w:t>Haar</w:t>
-      </w:r>
-      <w:proofErr w:type="spellEnd"/>
-      <w:r>
-        <w:rPr>
-          <w:color w:val="000000" w:themeColor="text1"/>
-        </w:rPr>
-        <w:t xml:space="preserve"> cascades for precise face detection, followed by Eigenfaces</w:t>
+        <w:t>Facial recognition systems have gained considerable traction in various applications, including security, authentication, and human-computer interaction. This paper meticulously outlines the design and implementation of a facial recognition system that seamlessly integrates face detection and recognition. The system employs Haar cascades for precise face detection, followed by Eigenfaces</w:t>
       </w:r>
       <w:r>
         <w:rPr>
@@ -87,21 +73,7 @@
         <w:rPr>
           <w:color w:val="000000" w:themeColor="text1"/>
         </w:rPr>
-        <w:t>verify a person’s face against complete strangers to the system, or, put simply, “</w:t>
-      </w:r>
-      <w:proofErr w:type="gramStart"/>
-      <w:r>
-        <w:rPr>
-          <w:color w:val="000000" w:themeColor="text1"/>
-        </w:rPr>
-        <w:t>You</w:t>
-      </w:r>
-      <w:proofErr w:type="gramEnd"/>
-      <w:r>
-        <w:rPr>
-          <w:color w:val="000000" w:themeColor="text1"/>
-        </w:rPr>
-        <w:t>” vs “Not You.”</w:t>
+        <w:t>verify a person’s face against complete strangers to the system, or, put simply, “You” vs “Not You.”</w:t>
       </w:r>
     </w:p>
     <w:p>
@@ -129,21 +101,7 @@
         <w:rPr>
           <w:color w:val="000000" w:themeColor="text1"/>
         </w:rPr>
-        <w:t xml:space="preserve">: Facial Recognition, Face Detection, </w:t>
-      </w:r>
-      <w:proofErr w:type="spellStart"/>
-      <w:r>
-        <w:rPr>
-          <w:color w:val="000000" w:themeColor="text1"/>
-        </w:rPr>
-        <w:t>Haar</w:t>
-      </w:r>
-      <w:proofErr w:type="spellEnd"/>
-      <w:r>
-        <w:rPr>
-          <w:color w:val="000000" w:themeColor="text1"/>
-        </w:rPr>
-        <w:t xml:space="preserve"> Cascades, Eigenfaces, Principal Component Analysis (PCA), Support Vector Machine (SVM), Image Preprocessing, Dimensionality Reduction, Machine Learning, Classification</w:t>
+        <w:t>: Facial Recognition, Face Detection, Haar Cascades, Eigenfaces, Principal Component Analysis (PCA), Support Vector Machine (SVM), Image Preprocessing, Dimensionality Reduction, Machine Learning, Classification</w:t>
       </w:r>
       <w:r>
         <w:rPr>
@@ -701,35 +659,7 @@
         <w:rPr>
           <w:color w:val="000000" w:themeColor="text1"/>
         </w:rPr>
-        <w:t xml:space="preserve">The research will concentrate on creating a system that excels in face verification, where the objective is to confirm or deny the identity claim of an individual. This focus aligns with the vision articulated by </w:t>
-      </w:r>
-      <w:proofErr w:type="spellStart"/>
-      <w:r>
-        <w:rPr>
-          <w:color w:val="000000" w:themeColor="text1"/>
-        </w:rPr>
-        <w:t>Taigman</w:t>
-      </w:r>
-      <w:proofErr w:type="spellEnd"/>
-      <w:r>
-        <w:rPr>
-          <w:color w:val="000000" w:themeColor="text1"/>
-        </w:rPr>
-        <w:t xml:space="preserve"> et al. in </w:t>
-      </w:r>
-      <w:proofErr w:type="spellStart"/>
-      <w:r>
-        <w:rPr>
-          <w:color w:val="000000" w:themeColor="text1"/>
-        </w:rPr>
-        <w:t>DeepFace</w:t>
-      </w:r>
-      <w:proofErr w:type="spellEnd"/>
-      <w:r>
-        <w:rPr>
-          <w:color w:val="000000" w:themeColor="text1"/>
-        </w:rPr>
-        <w:t xml:space="preserve">, striving to bridge the gap between machine and human-level performance in this </w:t>
+        <w:t xml:space="preserve">The research will concentrate on creating a system that excels in face verification, where the objective is to confirm or deny the identity claim of an individual. This focus aligns with the vision articulated by Taigman et al. in DeepFace, striving to bridge the gap between machine and human-level performance in this </w:t>
       </w:r>
       <w:r>
         <w:rPr>
@@ -811,15 +741,7 @@
         <w:t xml:space="preserve"> tested with a variety of composition weights</w:t>
       </w:r>
       <w:r>
-        <w:t xml:space="preserve"> of the “</w:t>
-      </w:r>
-      <w:proofErr w:type="gramStart"/>
-      <w:r>
-        <w:t>You</w:t>
-      </w:r>
-      <w:proofErr w:type="gramEnd"/>
-      <w:r>
-        <w:t>” vs “Not You</w:t>
+        <w:t xml:space="preserve"> of the “You” vs “Not You</w:t>
       </w:r>
       <w:r>
         <w:t>.</w:t>
@@ -1000,25 +922,7 @@
         <w:rPr>
           <w:color w:val="000000" w:themeColor="text1"/>
         </w:rPr>
-        <w:t xml:space="preserve"> </w:t>
-      </w:r>
-      <w:r>
-        <w:rPr>
-          <w:color w:val="000000" w:themeColor="text1"/>
-        </w:rPr>
-        <w:t>Regarding</w:t>
-      </w:r>
-      <w:r>
-        <w:rPr>
-          <w:color w:val="000000" w:themeColor="text1"/>
-        </w:rPr>
-        <w:t xml:space="preserve"> what is shown in this research</w:t>
-      </w:r>
-      <w:r>
-        <w:rPr>
-          <w:color w:val="000000" w:themeColor="text1"/>
-        </w:rPr>
-        <w:t>,</w:t>
+        <w:t xml:space="preserve"> Regarding what is shown in this research,</w:t>
       </w:r>
       <w:r>
         <w:rPr>
@@ -1216,61 +1120,19 @@
           <w:color w:val="000000" w:themeColor="text1"/>
         </w:rPr>
       </w:pPr>
-      <w:proofErr w:type="spellStart"/>
       <w:r>
         <w:rPr>
           <w:b/>
           <w:bCs/>
           <w:color w:val="000000" w:themeColor="text1"/>
         </w:rPr>
-        <w:t>Fisherfaces</w:t>
-      </w:r>
-      <w:proofErr w:type="spellEnd"/>
-      <w:r>
-        <w:rPr>
-          <w:b/>
-          <w:bCs/>
-          <w:color w:val="000000" w:themeColor="text1"/>
-        </w:rPr>
-        <w:t xml:space="preserve"> (</w:t>
-      </w:r>
-      <w:proofErr w:type="spellStart"/>
-      <w:r>
-        <w:rPr>
-          <w:b/>
-          <w:bCs/>
-          <w:color w:val="000000" w:themeColor="text1"/>
-        </w:rPr>
-        <w:t>Belhumeur</w:t>
-      </w:r>
-      <w:proofErr w:type="spellEnd"/>
-      <w:r>
-        <w:rPr>
-          <w:b/>
-          <w:bCs/>
-          <w:color w:val="000000" w:themeColor="text1"/>
-        </w:rPr>
-        <w:t xml:space="preserve"> et al.)</w:t>
-      </w:r>
-      <w:r>
-        <w:rPr>
-          <w:color w:val="000000" w:themeColor="text1"/>
-        </w:rPr>
-        <w:t xml:space="preserve">: Building on the Eigenfaces method, </w:t>
-      </w:r>
-      <w:proofErr w:type="spellStart"/>
-      <w:r>
-        <w:rPr>
-          <w:color w:val="000000" w:themeColor="text1"/>
-        </w:rPr>
-        <w:t>Fisherfaces</w:t>
-      </w:r>
-      <w:proofErr w:type="spellEnd"/>
-      <w:r>
-        <w:rPr>
-          <w:color w:val="000000" w:themeColor="text1"/>
-        </w:rPr>
-        <w:t xml:space="preserve"> utilized linear discriminant analysis (LDA) to maximize between-class variations while minimizing within-class variations. This enhanced discrimination between different faces, improving recognition accuracy </w:t>
+        <w:t>Fisherfaces (Belhumeur et al.)</w:t>
+      </w:r>
+      <w:r>
+        <w:rPr>
+          <w:color w:val="000000" w:themeColor="text1"/>
+        </w:rPr>
+        <w:t>: Building on the Eigenfaces method, Fisherfaces utilized linear discriminant analysis (LDA) to maximize between-class variations while minimizing within-class variations. This enhanced discrimination between different faces, improving recognition accuracy </w:t>
       </w:r>
       <w:r>
         <w:t>[13].</w:t>
@@ -1338,61 +1200,19 @@
           <w:color w:val="000000" w:themeColor="text1"/>
         </w:rPr>
       </w:pPr>
-      <w:proofErr w:type="spellStart"/>
       <w:r>
         <w:rPr>
           <w:b/>
           <w:bCs/>
           <w:color w:val="000000" w:themeColor="text1"/>
         </w:rPr>
-        <w:t>DeepFace</w:t>
-      </w:r>
-      <w:proofErr w:type="spellEnd"/>
-      <w:r>
-        <w:rPr>
-          <w:b/>
-          <w:bCs/>
-          <w:color w:val="000000" w:themeColor="text1"/>
-        </w:rPr>
-        <w:t xml:space="preserve"> (</w:t>
-      </w:r>
-      <w:proofErr w:type="spellStart"/>
-      <w:r>
-        <w:rPr>
-          <w:b/>
-          <w:bCs/>
-          <w:color w:val="000000" w:themeColor="text1"/>
-        </w:rPr>
-        <w:t>Taigman</w:t>
-      </w:r>
-      <w:proofErr w:type="spellEnd"/>
-      <w:r>
-        <w:rPr>
-          <w:b/>
-          <w:bCs/>
-          <w:color w:val="000000" w:themeColor="text1"/>
-        </w:rPr>
-        <w:t xml:space="preserve"> et al.)</w:t>
-      </w:r>
-      <w:r>
-        <w:rPr>
-          <w:color w:val="000000" w:themeColor="text1"/>
-        </w:rPr>
-        <w:t xml:space="preserve">: </w:t>
-      </w:r>
-      <w:proofErr w:type="spellStart"/>
-      <w:r>
-        <w:rPr>
-          <w:color w:val="000000" w:themeColor="text1"/>
-        </w:rPr>
-        <w:t>DeepFace</w:t>
-      </w:r>
-      <w:proofErr w:type="spellEnd"/>
-      <w:r>
-        <w:rPr>
-          <w:color w:val="000000" w:themeColor="text1"/>
-        </w:rPr>
-        <w:t xml:space="preserve"> marked a breakthrough by using 3D face alignment and a nine-layer deep neural network. The 3D alignment corrected for pose, illumination, and expression variations, while the deep network learned a compact representation of faces. This approach dramatically reduced error rates in face verification </w:t>
+        <w:t>DeepFace (Taigman et al.)</w:t>
+      </w:r>
+      <w:r>
+        <w:rPr>
+          <w:color w:val="000000" w:themeColor="text1"/>
+        </w:rPr>
+        <w:t>: DeepFace marked a breakthrough by using 3D face alignment and a nine-layer deep neural network. The 3D alignment corrected for pose, illumination, and expression variations, while the deep network learned a compact representation of faces. This approach dramatically reduced error rates in face verification </w:t>
       </w:r>
       <w:r>
         <w:t>[</w:t>
@@ -1417,75 +1237,19 @@
           <w:color w:val="000000" w:themeColor="text1"/>
         </w:rPr>
       </w:pPr>
-      <w:proofErr w:type="spellStart"/>
       <w:r>
         <w:rPr>
           <w:b/>
           <w:bCs/>
           <w:color w:val="000000" w:themeColor="text1"/>
         </w:rPr>
-        <w:t>FaceNet</w:t>
-      </w:r>
-      <w:proofErr w:type="spellEnd"/>
-      <w:r>
-        <w:rPr>
-          <w:b/>
-          <w:bCs/>
-          <w:color w:val="000000" w:themeColor="text1"/>
-        </w:rPr>
-        <w:t xml:space="preserve"> (</w:t>
-      </w:r>
-      <w:proofErr w:type="spellStart"/>
-      <w:r>
-        <w:rPr>
-          <w:b/>
-          <w:bCs/>
-          <w:color w:val="000000" w:themeColor="text1"/>
-        </w:rPr>
-        <w:t>Schroff</w:t>
-      </w:r>
-      <w:proofErr w:type="spellEnd"/>
-      <w:r>
-        <w:rPr>
-          <w:b/>
-          <w:bCs/>
-          <w:color w:val="000000" w:themeColor="text1"/>
-        </w:rPr>
-        <w:t xml:space="preserve"> et al.)</w:t>
-      </w:r>
-      <w:r>
-        <w:rPr>
-          <w:color w:val="000000" w:themeColor="text1"/>
-        </w:rPr>
-        <w:t xml:space="preserve">: </w:t>
-      </w:r>
-      <w:proofErr w:type="spellStart"/>
-      <w:r>
-        <w:rPr>
-          <w:color w:val="000000" w:themeColor="text1"/>
-        </w:rPr>
-        <w:t>FaceNet</w:t>
-      </w:r>
-      <w:proofErr w:type="spellEnd"/>
-      <w:r>
-        <w:rPr>
-          <w:color w:val="000000" w:themeColor="text1"/>
-        </w:rPr>
-        <w:t xml:space="preserve"> extended facial recognition by directly learning a mapping from face images to a compact Euclidean space. Using a triplet loss function, </w:t>
-      </w:r>
-      <w:proofErr w:type="spellStart"/>
-      <w:r>
-        <w:rPr>
-          <w:color w:val="000000" w:themeColor="text1"/>
-        </w:rPr>
-        <w:t>FaceNet</w:t>
-      </w:r>
-      <w:proofErr w:type="spellEnd"/>
-      <w:r>
-        <w:rPr>
-          <w:color w:val="000000" w:themeColor="text1"/>
-        </w:rPr>
-        <w:t xml:space="preserve"> ensured that similar faces were closer in the embedded space, achieving impressive results on various benchmarks </w:t>
+        <w:t>FaceNet (Schroff et al.)</w:t>
+      </w:r>
+      <w:r>
+        <w:rPr>
+          <w:color w:val="000000" w:themeColor="text1"/>
+        </w:rPr>
+        <w:t>: FaceNet extended facial recognition by directly learning a mapping from face images to a compact Euclidean space. Using a triplet loss function, FaceNet ensured that similar faces were closer in the embedded space, achieving impressive results on various benchmarks </w:t>
       </w:r>
       <w:r>
         <w:t>[2].</w:t>
@@ -1553,23 +1317,21 @@
           <w:color w:val="000000" w:themeColor="text1"/>
         </w:rPr>
       </w:pPr>
-      <w:proofErr w:type="spellStart"/>
       <w:r>
         <w:rPr>
           <w:b/>
           <w:bCs/>
           <w:color w:val="000000" w:themeColor="text1"/>
         </w:rPr>
-        <w:t>Imagenet</w:t>
-      </w:r>
-      <w:proofErr w:type="spellEnd"/>
+        <w:t xml:space="preserve">Imagenet </w:t>
+      </w:r>
       <w:r>
         <w:rPr>
           <w:b/>
           <w:bCs/>
           <w:color w:val="000000" w:themeColor="text1"/>
         </w:rPr>
-        <w:t xml:space="preserve"> </w:t>
+        <w:t xml:space="preserve">Classification </w:t>
       </w:r>
       <w:r>
         <w:rPr>
@@ -1577,7 +1339,7 @@
           <w:bCs/>
           <w:color w:val="000000" w:themeColor="text1"/>
         </w:rPr>
-        <w:t xml:space="preserve">Classification </w:t>
+        <w:t>(</w:t>
       </w:r>
       <w:r>
         <w:rPr>
@@ -1585,32 +1347,22 @@
           <w:bCs/>
           <w:color w:val="000000" w:themeColor="text1"/>
         </w:rPr>
-        <w:t>(</w:t>
-      </w:r>
-      <w:proofErr w:type="spellStart"/>
+        <w:t>Krizhevsky</w:t>
+      </w:r>
       <w:r>
         <w:rPr>
           <w:b/>
           <w:bCs/>
           <w:color w:val="000000" w:themeColor="text1"/>
         </w:rPr>
-        <w:t>Krizhevsky</w:t>
-      </w:r>
-      <w:proofErr w:type="spellEnd"/>
+        <w:t xml:space="preserve"> </w:t>
+      </w:r>
       <w:r>
         <w:rPr>
           <w:b/>
           <w:bCs/>
           <w:color w:val="000000" w:themeColor="text1"/>
         </w:rPr>
-        <w:t xml:space="preserve"> </w:t>
-      </w:r>
-      <w:r>
-        <w:rPr>
-          <w:b/>
-          <w:bCs/>
-          <w:color w:val="000000" w:themeColor="text1"/>
-        </w:rPr>
         <w:t>et al.)</w:t>
       </w:r>
       <w:r>
@@ -1623,21 +1375,7 @@
         <w:rPr>
           <w:color w:val="000000" w:themeColor="text1"/>
         </w:rPr>
-        <w:t>The source introduces several innovations and techniques to improve the performance and efficiency of the CNN, such as using rectified linear units (</w:t>
-      </w:r>
-      <w:proofErr w:type="spellStart"/>
-      <w:r>
-        <w:rPr>
-          <w:color w:val="000000" w:themeColor="text1"/>
-        </w:rPr>
-        <w:t>ReLU</w:t>
-      </w:r>
-      <w:proofErr w:type="spellEnd"/>
-      <w:r>
-        <w:rPr>
-          <w:color w:val="000000" w:themeColor="text1"/>
-        </w:rPr>
-        <w:t>) as activation functions, using dropout as a regularization method, using overlapping max-pooling layers, and using data augmentation to increase the size and diversity of the training se</w:t>
+        <w:t>The source introduces several innovations and techniques to improve the performance and efficiency of the CNN, such as using rectified linear units (ReLU) as activation functions, using dropout as a regularization method, using overlapping max-pooling layers, and using data augmentation to increase the size and diversity of the training se</w:t>
       </w:r>
       <w:r>
         <w:rPr>
@@ -1748,25 +1486,7 @@
           <w:bCs/>
           <w:color w:val="000000" w:themeColor="text1"/>
         </w:rPr>
-        <w:t>Gradient-based learning (</w:t>
-      </w:r>
-      <w:proofErr w:type="spellStart"/>
-      <w:r>
-        <w:rPr>
-          <w:b/>
-          <w:bCs/>
-          <w:color w:val="000000" w:themeColor="text1"/>
-        </w:rPr>
-        <w:t>LeCun</w:t>
-      </w:r>
-      <w:proofErr w:type="spellEnd"/>
-      <w:r>
-        <w:rPr>
-          <w:b/>
-          <w:bCs/>
-          <w:color w:val="000000" w:themeColor="text1"/>
-        </w:rPr>
-        <w:t xml:space="preserve"> et al.)</w:t>
+        <w:t>Gradient-based learning (LeCun et al.)</w:t>
       </w:r>
       <w:r>
         <w:rPr>
@@ -1879,15 +1599,7 @@
     </w:p>
     <w:p>
       <w:r>
-        <w:t xml:space="preserve">The Face Detection Module is a pivotal component of the facial recognition system, responsible for identifying and locating human faces within images. This section explores the various techniques and algorithms used in face detection, with an emphasis on the application of </w:t>
-      </w:r>
-      <w:proofErr w:type="spellStart"/>
-      <w:r>
-        <w:t>Haar</w:t>
-      </w:r>
-      <w:proofErr w:type="spellEnd"/>
-      <w:r>
-        <w:t xml:space="preserve"> cascades.</w:t>
+        <w:t>The Face Detection Module is a pivotal component of the facial recognition system, responsible for identifying and locating human faces within images. This section explores the various techniques and algorithms used in face detection, with an emphasis on the application of Haar cascades.</w:t>
       </w:r>
     </w:p>
     <w:p>
@@ -1895,33 +1607,12 @@
         <w:pStyle w:val="Heading3"/>
       </w:pPr>
       <w:r>
-        <w:t xml:space="preserve">Algorithm and </w:t>
-      </w:r>
-      <w:proofErr w:type="spellStart"/>
-      <w:r>
-        <w:t>Haar</w:t>
-      </w:r>
-      <w:proofErr w:type="spellEnd"/>
-      <w:r>
-        <w:t xml:space="preserve"> Cascades</w:t>
-      </w:r>
-    </w:p>
-    <w:p>
-      <w:proofErr w:type="spellStart"/>
-      <w:r>
-        <w:t>Haar</w:t>
-      </w:r>
-      <w:proofErr w:type="spellEnd"/>
-      <w:r>
-        <w:t xml:space="preserve"> cascades are a critical element within the face detection module. This sub-section delves into the algorithms used for face detection and the specific application of </w:t>
-      </w:r>
-      <w:proofErr w:type="spellStart"/>
-      <w:r>
-        <w:t>Haar</w:t>
-      </w:r>
-      <w:proofErr w:type="spellEnd"/>
-      <w:r>
-        <w:t xml:space="preserve"> cascades, providing an understanding of how they function within the system.</w:t>
+        <w:t>Algorithm and Haar Cascades</w:t>
+      </w:r>
+    </w:p>
+    <w:p>
+      <w:r>
+        <w:t>Haar cascades are a critical element within the face detection module. This sub-section delves into the algorithms used for face detection and the specific application of Haar cascades, providing an understanding of how they function within the system.</w:t>
       </w:r>
     </w:p>
     <w:p>
@@ -1929,28 +1620,15 @@
         <w:pStyle w:val="Heading4"/>
       </w:pPr>
       <w:r>
-        <w:t xml:space="preserve">Applying OpenCV's </w:t>
-      </w:r>
-      <w:proofErr w:type="spellStart"/>
-      <w:r>
-        <w:t>Haar</w:t>
-      </w:r>
-      <w:proofErr w:type="spellEnd"/>
-      <w:r>
-        <w:t xml:space="preserve"> Cascades</w:t>
+        <w:t>Applying OpenCV's Haar Cascades</w:t>
       </w:r>
       <w:r>
         <w:t>:</w:t>
       </w:r>
     </w:p>
     <w:p>
-      <w:proofErr w:type="spellStart"/>
-      <w:r>
-        <w:t>Haar</w:t>
-      </w:r>
-      <w:proofErr w:type="spellEnd"/>
-      <w:r>
-        <w:t xml:space="preserve"> cascades are machine learning models trained to detect objects for which they have been trained, using simple features. Originating from Viola-Jones detection algorithm, they</w:t>
+      <w:r>
+        <w:t>Haar cascades are machine learning models trained to detect objects for which they have been trained, using simple features. Originating from Viola-Jones detection algorithm, they</w:t>
       </w:r>
       <w:r>
         <w:t xml:space="preserve"> have </w:t>
@@ -1965,21 +1643,7 @@
         <w:rPr>
           <w:color w:val="000000" w:themeColor="text1"/>
         </w:rPr>
-        <w:t xml:space="preserve">OpenCV's pre-trained </w:t>
-      </w:r>
-      <w:proofErr w:type="spellStart"/>
-      <w:r>
-        <w:rPr>
-          <w:color w:val="000000" w:themeColor="text1"/>
-        </w:rPr>
-        <w:t>Haar</w:t>
-      </w:r>
-      <w:proofErr w:type="spellEnd"/>
-      <w:r>
-        <w:rPr>
-          <w:color w:val="000000" w:themeColor="text1"/>
-        </w:rPr>
-        <w:t xml:space="preserve"> cascades, such as haarcascade_frontalface_default.xml, have been applied to detect faces within images. It works by sliding a window across the image and applying a series of binary feature classifiers to assess the presence of a face.</w:t>
+        <w:t>OpenCV's pre-trained Haar cascades, such as haarcascade_frontalface_default.xml, have been applied to detect faces within images. It works by sliding a window across the image and applying a series of binary feature classifiers to assess the presence of a face.</w:t>
       </w:r>
     </w:p>
     <w:p>
@@ -1995,39 +1659,10 @@
         <w:t>Parameters like the scaling factor, minimum size, and neighbors can be adjusted for optimal detection. They define how the detection window scales and how many neighboring candidate rectangles should be retained.</w:t>
       </w:r>
       <w:r>
-        <w:t xml:space="preserve"> This system was found to detect faces reasonably well, in the data it was used on, with the following parameters: </w:t>
-      </w:r>
-      <w:proofErr w:type="spellStart"/>
-      <w:r>
-        <w:t>s</w:t>
-      </w:r>
-      <w:r>
-        <w:t>caleFactor</w:t>
-      </w:r>
-      <w:proofErr w:type="spellEnd"/>
-      <w:r>
-        <w:t xml:space="preserve">=1.1, </w:t>
-      </w:r>
-      <w:proofErr w:type="spellStart"/>
-      <w:r>
-        <w:t>minNeighbors</w:t>
-      </w:r>
-      <w:proofErr w:type="spellEnd"/>
-      <w:r>
-        <w:t xml:space="preserve">=5, </w:t>
-      </w:r>
-      <w:proofErr w:type="spellStart"/>
-      <w:r>
-        <w:t>minSize</w:t>
-      </w:r>
-      <w:proofErr w:type="spellEnd"/>
-      <w:proofErr w:type="gramStart"/>
-      <w:r>
-        <w:t>=(</w:t>
-      </w:r>
-      <w:proofErr w:type="gramEnd"/>
-      <w:r>
-        <w:t>400, 400)</w:t>
+        <w:t xml:space="preserve"> This system was found to detect faces reasonably well, in the data it was used on, with the following parameters: s</w:t>
+      </w:r>
+      <w:r>
+        <w:t>caleFactor=1.1, minNeighbors=5, minSize=(400, 400)</w:t>
       </w:r>
       <w:r>
         <w:t>.</w:t>
@@ -2136,7 +1771,6 @@
         </w:rPr>
         <w:t xml:space="preserve">The </w:t>
       </w:r>
-      <w:proofErr w:type="spellStart"/>
       <w:r>
         <w:rPr>
           <w:b/>
@@ -2145,26 +1779,11 @@
         </w:rPr>
         <w:t>preprocess_image</w:t>
       </w:r>
-      <w:proofErr w:type="spellEnd"/>
-      <w:r>
-        <w:rPr>
-          <w:color w:val="000000" w:themeColor="text1"/>
-        </w:rPr>
-        <w:t xml:space="preserve"> function in the code takes care of resizing. Whether the input is a direct image path or a </w:t>
-      </w:r>
-      <w:proofErr w:type="spellStart"/>
-      <w:r>
-        <w:rPr>
-          <w:color w:val="000000" w:themeColor="text1"/>
-        </w:rPr>
-        <w:t>numpy</w:t>
-      </w:r>
-      <w:proofErr w:type="spellEnd"/>
-      <w:r>
-        <w:rPr>
-          <w:color w:val="000000" w:themeColor="text1"/>
-        </w:rPr>
-        <w:t xml:space="preserve"> array, the function ensures that the image is resized to the target dimensions.</w:t>
+      <w:r>
+        <w:rPr>
+          <w:color w:val="000000" w:themeColor="text1"/>
+        </w:rPr>
+        <w:t xml:space="preserve"> function in the code takes care of resizing. Whether the input is a direct image path or a numpy array, the function ensures that the image is resized to the target dimensions.</w:t>
       </w:r>
     </w:p>
     <w:p>
@@ -2210,7 +1829,6 @@
         </w:rPr>
         <w:t xml:space="preserve">Within the </w:t>
       </w:r>
-      <w:proofErr w:type="spellStart"/>
       <w:r>
         <w:rPr>
           <w:b/>
@@ -2219,7 +1837,6 @@
         </w:rPr>
         <w:t>preprocess_image</w:t>
       </w:r>
-      <w:proofErr w:type="spellEnd"/>
       <w:r>
         <w:rPr>
           <w:color w:val="000000" w:themeColor="text1"/>
@@ -2318,23 +1935,8 @@
         <w:rPr>
           <w:color w:val="000000" w:themeColor="text1"/>
         </w:rPr>
-        <w:t xml:space="preserve">, the face detection mechanism might implicitly handle some noise reduction. This is because the </w:t>
-      </w:r>
-      <w:proofErr w:type="spellStart"/>
-      <w:r>
-        <w:rPr>
-          <w:color w:val="000000" w:themeColor="text1"/>
-        </w:rPr>
-        <w:t>Haar</w:t>
-      </w:r>
-      <w:proofErr w:type="spellEnd"/>
-      <w:r>
-        <w:rPr>
-          <w:color w:val="000000" w:themeColor="text1"/>
-        </w:rPr>
-        <w:t xml:space="preserve"> or LBP cascades used in OpenCV's </w:t>
-      </w:r>
-      <w:proofErr w:type="spellStart"/>
+        <w:t xml:space="preserve">, the face detection mechanism might implicitly handle some noise reduction. This is because the Haar or LBP cascades used in OpenCV's </w:t>
+      </w:r>
       <w:r>
         <w:rPr>
           <w:b/>
@@ -2343,7 +1945,6 @@
         </w:rPr>
         <w:t>CascadeClassifier</w:t>
       </w:r>
-      <w:proofErr w:type="spellEnd"/>
       <w:r>
         <w:rPr>
           <w:color w:val="000000" w:themeColor="text1"/>
@@ -2394,7 +1995,6 @@
         </w:rPr>
         <w:t xml:space="preserve">In the </w:t>
       </w:r>
-      <w:proofErr w:type="spellStart"/>
       <w:r>
         <w:rPr>
           <w:b/>
@@ -2403,7 +2003,6 @@
         </w:rPr>
         <w:t>preprocess_image</w:t>
       </w:r>
-      <w:proofErr w:type="spellEnd"/>
       <w:r>
         <w:rPr>
           <w:color w:val="000000" w:themeColor="text1"/>
@@ -2436,7 +2035,6 @@
         </w:rPr>
         <w:t xml:space="preserve">The code leverages the </w:t>
       </w:r>
-      <w:proofErr w:type="spellStart"/>
       <w:r>
         <w:rPr>
           <w:b/>
@@ -2445,7 +2043,6 @@
         </w:rPr>
         <w:t>FaceDetector</w:t>
       </w:r>
-      <w:proofErr w:type="spellEnd"/>
       <w:r>
         <w:rPr>
           <w:color w:val="000000" w:themeColor="text1"/>
@@ -2456,30 +2053,8 @@
         <w:rPr>
           <w:color w:val="000000" w:themeColor="text1"/>
         </w:rPr>
-        <w:t xml:space="preserve"> If a </w:t>
-      </w:r>
-      <w:proofErr w:type="spellStart"/>
-      <w:r>
-        <w:rPr>
-          <w:color w:val="000000" w:themeColor="text1"/>
-        </w:rPr>
-        <w:t>FaceDetector</w:t>
-      </w:r>
-      <w:proofErr w:type="spellEnd"/>
-      <w:r>
-        <w:rPr>
-          <w:color w:val="000000" w:themeColor="text1"/>
-        </w:rPr>
-        <w:t xml:space="preserve"> is not provided to the class, the system will simply skip the face </w:t>
-      </w:r>
-      <w:proofErr w:type="gramStart"/>
-      <w:r>
-        <w:rPr>
-          <w:color w:val="000000" w:themeColor="text1"/>
-        </w:rPr>
-        <w:t>detection</w:t>
-      </w:r>
-      <w:proofErr w:type="gramEnd"/>
+        <w:t xml:space="preserve"> If a FaceDetector is not provided to the class, the system will simply skip the face detection</w:t>
+      </w:r>
     </w:p>
     <w:p>
       <w:pPr>
@@ -2515,21 +2090,7 @@
           <w:color w:val="000000" w:themeColor="text1"/>
         </w:rPr>
         <w:lastRenderedPageBreak/>
-        <w:t xml:space="preserve">Post detection, the face is further processed (resized, </w:t>
-      </w:r>
-      <w:proofErr w:type="spellStart"/>
-      <w:r>
-        <w:rPr>
-          <w:color w:val="000000" w:themeColor="text1"/>
-        </w:rPr>
-        <w:t>grayscaled</w:t>
-      </w:r>
-      <w:proofErr w:type="spellEnd"/>
-      <w:r>
-        <w:rPr>
-          <w:color w:val="000000" w:themeColor="text1"/>
-        </w:rPr>
-        <w:t>, and normalized) before being added to the dataset.</w:t>
+        <w:t>Post detection, the face is further processed (resized, grayscaled, and normalized) before being added to the dataset.</w:t>
       </w:r>
     </w:p>
     <w:p>
@@ -2557,7 +2118,6 @@
         </w:rPr>
         <w:t xml:space="preserve">The </w:t>
       </w:r>
-      <w:proofErr w:type="spellStart"/>
       <w:r>
         <w:rPr>
           <w:b/>
@@ -2566,7 +2126,6 @@
         </w:rPr>
         <w:t>FaceDataset</w:t>
       </w:r>
-      <w:proofErr w:type="spellEnd"/>
       <w:r>
         <w:rPr>
           <w:color w:val="000000" w:themeColor="text1"/>
@@ -2591,7 +2150,6 @@
         </w:rPr>
         <w:t xml:space="preserve">The </w:t>
       </w:r>
-      <w:proofErr w:type="spellStart"/>
       <w:r>
         <w:rPr>
           <w:b/>
@@ -2600,14 +2158,12 @@
         </w:rPr>
         <w:t>ExtendedFaceDataset</w:t>
       </w:r>
-      <w:proofErr w:type="spellEnd"/>
       <w:r>
         <w:rPr>
           <w:color w:val="000000" w:themeColor="text1"/>
         </w:rPr>
         <w:t xml:space="preserve"> extends the </w:t>
       </w:r>
-      <w:proofErr w:type="spellStart"/>
       <w:r>
         <w:rPr>
           <w:b/>
@@ -2616,7 +2172,6 @@
         </w:rPr>
         <w:t>FaceDataset</w:t>
       </w:r>
-      <w:proofErr w:type="spellEnd"/>
       <w:r>
         <w:rPr>
           <w:color w:val="000000" w:themeColor="text1"/>
@@ -2665,39 +2220,13 @@
     <w:p/>
     <w:p>
       <w:r>
-        <w:t xml:space="preserve">Knowing what the face detection module is doing from a more </w:t>
-      </w:r>
-      <w:proofErr w:type="gramStart"/>
-      <w:r>
-        <w:t>fine grained</w:t>
-      </w:r>
-      <w:proofErr w:type="gramEnd"/>
-      <w:r>
-        <w:t xml:space="preserve"> perspective required the usage of a report. It did not make sense to require the output of reports, as it would make the system dump a lot of data onto disk. The option was provided as a part of the Face Detection interface. By </w:t>
-      </w:r>
-      <w:proofErr w:type="gramStart"/>
-      <w:r>
-        <w:t>default</w:t>
-      </w:r>
-      <w:proofErr w:type="gramEnd"/>
-      <w:r>
-        <w:t xml:space="preserve"> this is turned off, but by passing </w:t>
-      </w:r>
-      <w:proofErr w:type="spellStart"/>
+        <w:t xml:space="preserve">Knowing what the face detection module is doing from a more fine grained perspective required the usage of a report. It did not make sense to require the output of reports, as it would make the system dump a lot of data onto disk. The option was provided as a part of the Face Detection interface. By default this is turned off, but by passing </w:t>
+      </w:r>
       <w:r>
         <w:t>generate_report</w:t>
       </w:r>
-      <w:proofErr w:type="spellEnd"/>
-      <w:r>
-        <w:t xml:space="preserve">=True into an instantiation of the </w:t>
-      </w:r>
-      <w:proofErr w:type="spellStart"/>
-      <w:r>
-        <w:t>FaceDetector</w:t>
-      </w:r>
-      <w:proofErr w:type="spellEnd"/>
-      <w:r>
-        <w:t xml:space="preserve"> object, an HTML report can be outputted.</w:t>
+      <w:r>
+        <w:t>=True into an instantiation of the FaceDetector object, an HTML report can be outputted.</w:t>
       </w:r>
     </w:p>
     <w:p/>
@@ -2733,13 +2262,8 @@
         <w:t xml:space="preserve"> is important</w:t>
       </w:r>
       <w:r>
-        <w:t xml:space="preserve"> to the verification of the face </w:t>
-      </w:r>
-      <w:proofErr w:type="spellStart"/>
-      <w:r>
-        <w:t>recog</w:t>
-      </w:r>
-      <w:proofErr w:type="spellEnd"/>
+        <w:t xml:space="preserve"> to the verification of the face recog</w:t>
+      </w:r>
       <w:r>
         <w:t xml:space="preserve"> because it displays the robustness of the system against a rotated face.</w:t>
       </w:r>
@@ -2810,24 +2334,14 @@
       <w:r>
         <w:t xml:space="preserve">Figure </w:t>
       </w:r>
-      <w:r>
-        <w:fldChar w:fldCharType="begin"/>
-      </w:r>
-      <w:r>
-        <w:instrText xml:space="preserve"> SEQ Figure \* ARABIC </w:instrText>
-      </w:r>
-      <w:r>
-        <w:fldChar w:fldCharType="separate"/>
-      </w:r>
-      <w:r>
-        <w:rPr>
-          <w:noProof/>
-        </w:rPr>
-        <w:t>1</w:t>
-      </w:r>
-      <w:r>
-        <w:fldChar w:fldCharType="end"/>
-      </w:r>
+      <w:fldSimple w:instr=" SEQ Figure \* ARABIC ">
+        <w:r>
+          <w:rPr>
+            <w:noProof/>
+          </w:rPr>
+          <w:t>1</w:t>
+        </w:r>
+      </w:fldSimple>
       <w:bookmarkEnd w:id="0"/>
       <w:r>
         <w:t>: Rotated Image Example</w:t>
@@ -2939,24 +2453,14 @@
       <w:r>
         <w:t xml:space="preserve">Figure </w:t>
       </w:r>
-      <w:r>
-        <w:fldChar w:fldCharType="begin"/>
-      </w:r>
-      <w:r>
-        <w:instrText xml:space="preserve"> SEQ Figure \* ARABIC </w:instrText>
-      </w:r>
-      <w:r>
-        <w:fldChar w:fldCharType="separate"/>
-      </w:r>
-      <w:r>
-        <w:rPr>
-          <w:noProof/>
-        </w:rPr>
-        <w:t>2</w:t>
-      </w:r>
-      <w:r>
-        <w:fldChar w:fldCharType="end"/>
-      </w:r>
+      <w:fldSimple w:instr=" SEQ Figure \* ARABIC ">
+        <w:r>
+          <w:rPr>
+            <w:noProof/>
+          </w:rPr>
+          <w:t>2</w:t>
+        </w:r>
+      </w:fldSimple>
       <w:bookmarkEnd w:id="1"/>
       <w:r>
         <w:t>: Rotated Image with False Positive</w:t>
@@ -3127,24 +2631,14 @@
       <w:r>
         <w:t xml:space="preserve">Figure </w:t>
       </w:r>
-      <w:r>
-        <w:fldChar w:fldCharType="begin"/>
-      </w:r>
-      <w:r>
-        <w:instrText xml:space="preserve"> SEQ Figure \* ARABIC </w:instrText>
-      </w:r>
-      <w:r>
-        <w:fldChar w:fldCharType="separate"/>
-      </w:r>
-      <w:r>
-        <w:rPr>
-          <w:noProof/>
-        </w:rPr>
-        <w:t>3</w:t>
-      </w:r>
-      <w:r>
-        <w:fldChar w:fldCharType="end"/>
-      </w:r>
+      <w:fldSimple w:instr=" SEQ Figure \* ARABIC ">
+        <w:r>
+          <w:rPr>
+            <w:noProof/>
+          </w:rPr>
+          <w:t>3</w:t>
+        </w:r>
+      </w:fldSimple>
       <w:bookmarkEnd w:id="2"/>
       <w:r>
         <w:t>: More Challenging, Slightly Blurry</w:t>
@@ -3255,24 +2749,14 @@
       <w:r>
         <w:t xml:space="preserve">Figure </w:t>
       </w:r>
-      <w:r>
-        <w:fldChar w:fldCharType="begin"/>
-      </w:r>
-      <w:r>
-        <w:instrText xml:space="preserve"> SEQ Figure \* ARABIC </w:instrText>
-      </w:r>
-      <w:r>
-        <w:fldChar w:fldCharType="separate"/>
-      </w:r>
-      <w:r>
-        <w:rPr>
-          <w:noProof/>
-        </w:rPr>
-        <w:t>4</w:t>
-      </w:r>
-      <w:r>
-        <w:fldChar w:fldCharType="end"/>
-      </w:r>
+      <w:fldSimple w:instr=" SEQ Figure \* ARABIC ">
+        <w:r>
+          <w:rPr>
+            <w:noProof/>
+          </w:rPr>
+          <w:t>4</w:t>
+        </w:r>
+      </w:fldSimple>
       <w:bookmarkEnd w:id="3"/>
       <w:r>
         <w:t xml:space="preserve">: Dog </w:t>
@@ -3445,11 +2929,7 @@
         <w:t>C</w:t>
       </w:r>
       <w:r>
-        <w:t xml:space="preserve">. Each element </w:t>
-      </w:r>
-      <w:proofErr w:type="spellStart"/>
-      <w:r>
-        <w:t>Cij</w:t>
+        <w:t>. Each element Cij</w:t>
       </w:r>
       <w:r>
         <w:rPr>
@@ -3458,7 +2938,6 @@
         </w:rPr>
         <w:t>Cij</w:t>
       </w:r>
-      <w:proofErr w:type="spellEnd"/>
       <w:r>
         <w:t xml:space="preserve">​ of </w:t>
       </w:r>
@@ -3472,7 +2951,6 @@
       <w:r>
         <w:t xml:space="preserve"> measures the covariance between the </w:t>
       </w:r>
-      <w:proofErr w:type="spellStart"/>
       <w:r>
         <w:rPr>
           <w:b/>
@@ -3480,7 +2958,6 @@
         </w:rPr>
         <w:t>i-th</w:t>
       </w:r>
-      <w:proofErr w:type="spellEnd"/>
       <w:r>
         <w:t xml:space="preserve"> and </w:t>
       </w:r>
@@ -3489,17 +2966,8 @@
           <w:b/>
           <w:bCs/>
         </w:rPr>
-        <w:t>j-</w:t>
-      </w:r>
-      <w:proofErr w:type="spellStart"/>
-      <w:r>
-        <w:rPr>
-          <w:b/>
-          <w:bCs/>
-        </w:rPr>
-        <w:t>th</w:t>
-      </w:r>
-      <w:proofErr w:type="spellEnd"/>
+        <w:t>j-th</w:t>
+      </w:r>
       <w:r>
         <w:t xml:space="preserve"> features.</w:t>
       </w:r>
@@ -3549,25 +3017,12 @@
         <w:pStyle w:val="Heading4"/>
       </w:pPr>
       <w:r>
-        <w:t xml:space="preserve">Eigenfaces with </w:t>
-      </w:r>
-      <w:proofErr w:type="spellStart"/>
-      <w:r>
-        <w:t>SciKit</w:t>
-      </w:r>
-      <w:proofErr w:type="spellEnd"/>
-      <w:r>
-        <w:t xml:space="preserve"> Learn:</w:t>
-      </w:r>
-    </w:p>
-    <w:p>
-      <w:proofErr w:type="spellStart"/>
-      <w:r>
-        <w:t>SciKit</w:t>
-      </w:r>
-      <w:proofErr w:type="spellEnd"/>
-      <w:r>
-        <w:t xml:space="preserve"> Learn offers an effective toolkit for PCA implementation. The library's </w:t>
+        <w:t>Eigenfaces with SciKit Learn:</w:t>
+      </w:r>
+    </w:p>
+    <w:p>
+      <w:r>
+        <w:t xml:space="preserve">SciKit Learn offers an effective toolkit for PCA implementation. The library's </w:t>
       </w:r>
       <w:r>
         <w:rPr>
@@ -3595,15 +3050,7 @@
         <w:t>Face Projection</w:t>
       </w:r>
       <w:r>
-        <w:t xml:space="preserve">: </w:t>
-      </w:r>
-      <w:proofErr w:type="spellStart"/>
-      <w:r>
-        <w:t>SciKit</w:t>
-      </w:r>
-      <w:proofErr w:type="spellEnd"/>
-      <w:r>
-        <w:t xml:space="preserve"> Learn allows for the transformation of new faces into the Eigenface subspace, representing them as a linear combination of the selected Eigenfaces.</w:t>
+        <w:t>: SciKit Learn allows for the transformation of new faces into the Eigenface subspace, representing them as a linear combination of the selected Eigenfaces.</w:t>
       </w:r>
     </w:p>
     <w:p>
@@ -3622,57 +3069,26 @@
         <w:t>Recognition Mechanism</w:t>
       </w:r>
       <w:r>
-        <w:t xml:space="preserve">: The projected representation can be juxtaposed with known faces using distance metrics. A minimized distance suggests successful facial </w:t>
-      </w:r>
-      <w:proofErr w:type="gramStart"/>
-      <w:r>
-        <w:t>recognition</w:t>
-      </w:r>
-      <w:proofErr w:type="gramEnd"/>
+        <w:t>: The projected representation can be juxtaposed with known faces using distance metrics. A minimized distance suggests successful facial recognition</w:t>
+      </w:r>
     </w:p>
     <w:p>
       <w:pPr>
         <w:pStyle w:val="Heading4"/>
       </w:pPr>
       <w:r>
-        <w:t xml:space="preserve">PCA in </w:t>
-      </w:r>
-      <w:proofErr w:type="spellStart"/>
-      <w:r>
-        <w:t>SciKit</w:t>
-      </w:r>
-      <w:proofErr w:type="spellEnd"/>
-      <w:r>
-        <w:t xml:space="preserve"> Learn:</w:t>
-      </w:r>
-    </w:p>
-    <w:p>
-      <w:r>
-        <w:t xml:space="preserve">The PCA class in the </w:t>
-      </w:r>
-      <w:proofErr w:type="spellStart"/>
-      <w:proofErr w:type="gramStart"/>
-      <w:r>
-        <w:t>sklearn.decomposition</w:t>
-      </w:r>
-      <w:proofErr w:type="spellEnd"/>
-      <w:proofErr w:type="gramEnd"/>
-      <w:r>
-        <w:t xml:space="preserve"> module is a dimensionality reduction tool that uses singular value decomposition of the data and can project it to a lower-dimensional space.</w:t>
+        <w:t>PCA in SciKit Learn:</w:t>
+      </w:r>
+    </w:p>
+    <w:p>
+      <w:r>
+        <w:t>The PCA class in the sklearn.decomposition module is a dimensionality reduction tool that uses singular value decomposition of the data and can project it to a lower-dimensional space.</w:t>
       </w:r>
     </w:p>
     <w:p/>
     <w:p>
       <w:r>
-        <w:t xml:space="preserve">The PCA object in </w:t>
-      </w:r>
-      <w:proofErr w:type="spellStart"/>
-      <w:r>
-        <w:t>SciKit</w:t>
-      </w:r>
-      <w:proofErr w:type="spellEnd"/>
-      <w:r>
-        <w:t xml:space="preserve"> Learn provides a user-friendly interface to perform Principal Component Analysis, making it easier for data scientists and researchers to apply this powerful technique for dimensionality reduction and feature extraction. However, a clear understanding of its workings and inherent assumptions is crucial to appropriately apply it to real-world datasets</w:t>
+        <w:t>The PCA object in SciKit Learn provides a user-friendly interface to perform Principal Component Analysis, making it easier for data scientists and researchers to apply this powerful technique for dimensionality reduction and feature extraction. However, a clear understanding of its workings and inherent assumptions is crucial to appropriately apply it to real-world datasets</w:t>
       </w:r>
       <w:r>
         <w:t xml:space="preserve"> [15].</w:t>
@@ -3696,23 +3112,7 @@
     </w:p>
     <w:p>
       <w:r>
-        <w:t>Support Vector Machine (SVM) is a powerful classification method that has been implemented efficiently in the Scikit-learn module. This section provides an in-depth overview of how SVM operates, detailing the mathematical formulations of the hyperplanes and margin optimization. Particularly, it explains how Scikit-</w:t>
-      </w:r>
-      <w:proofErr w:type="spellStart"/>
-      <w:r>
-        <w:t>learn's</w:t>
-      </w:r>
-      <w:proofErr w:type="spellEnd"/>
-      <w:r>
-        <w:t xml:space="preserve"> SVM implementation (`</w:t>
-      </w:r>
-      <w:proofErr w:type="spellStart"/>
-      <w:r>
-        <w:t>sklearn.svm.SVC</w:t>
-      </w:r>
-      <w:proofErr w:type="spellEnd"/>
-      <w:r>
-        <w:t>`) fits within the facial recognition paradigm [15].</w:t>
+        <w:t>Support Vector Machine (SVM) is a powerful classification method that has been implemented efficiently in the Scikit-learn module. This section provides an in-depth overview of how SVM operates, detailing the mathematical formulations of the hyperplanes and margin optimization. Particularly, it explains how Scikit-learn's SVM implementation (`sklearn.svm.SVC`) fits within the facial recognition paradigm [15].</w:t>
       </w:r>
     </w:p>
     <w:p>
@@ -3761,15 +3161,7 @@
         <w:t>“RBF”</w:t>
       </w:r>
       <w:r>
-        <w:t>), and discusses their relevance to face recognition. Additionally, it examines the decision-making process for kernel selection in Scikit-</w:t>
-      </w:r>
-      <w:proofErr w:type="spellStart"/>
-      <w:r>
-        <w:t>learn's</w:t>
-      </w:r>
-      <w:proofErr w:type="spellEnd"/>
-      <w:r>
-        <w:t xml:space="preserve"> SVM and how to apply these kernels within the system effectively</w:t>
+        <w:t>), and discusses their relevance to face recognition. Additionally, it examines the decision-making process for kernel selection in Scikit-learn's SVM and how to apply these kernels within the system effectively</w:t>
       </w:r>
       <w:r>
         <w:t xml:space="preserve"> [15]</w:t>
@@ -3797,23 +3189,7 @@
     </w:p>
     <w:p>
       <w:r>
-        <w:t>SVM's performance, especially when implemented via Scikit-learn, is highly sensitive to specific hyperparameters. Key among these are the regularization parameter (C) and the kernel coefficient (gamma). This section sheds light on the methodologies available in Scikit-learn, like `</w:t>
-      </w:r>
-      <w:proofErr w:type="spellStart"/>
-      <w:r>
-        <w:t>GridSearchCV</w:t>
-      </w:r>
-      <w:proofErr w:type="spellEnd"/>
-      <w:r>
-        <w:t>` and `</w:t>
-      </w:r>
-      <w:proofErr w:type="spellStart"/>
-      <w:r>
-        <w:t>RandomizedSearchCV</w:t>
-      </w:r>
-      <w:proofErr w:type="spellEnd"/>
-      <w:r>
-        <w:t>`, to fine-tune these hyperparameters. It further expounds on the implications of selecting different values, emphasizing potential issues such as overfitting and the trade-offs concerning model complexity</w:t>
+        <w:t>SVM's performance, especially when implemented via Scikit-learn, is highly sensitive to specific hyperparameters. Key among these are the regularization parameter (C) and the kernel coefficient (gamma). This section sheds light on the methodologies available in Scikit-learn, like `GridSearchCV` and `RandomizedSearchCV`, to fine-tune these hyperparameters. It further expounds on the implications of selecting different values, emphasizing potential issues such as overfitting and the trade-offs concerning model complexity</w:t>
       </w:r>
       <w:r>
         <w:t xml:space="preserve"> [15]</w:t>
@@ -3825,15 +3201,7 @@
     <w:p/>
     <w:p>
       <w:r>
-        <w:t>Incorporating Scikit-</w:t>
-      </w:r>
-      <w:proofErr w:type="spellStart"/>
-      <w:r>
-        <w:t>learn's</w:t>
-      </w:r>
-      <w:proofErr w:type="spellEnd"/>
-      <w:r>
-        <w:t xml:space="preserve"> utilities and tools can streamline the SVM modeling process, making tasks like kernel selection and hyperparameter tuning more systematic and efficient.</w:t>
+        <w:t>Incorporating Scikit-learn's utilities and tools can streamline the SVM modeling process, making tasks like kernel selection and hyperparameter tuning more systematic and efficient.</w:t>
       </w:r>
     </w:p>
     <w:p>
@@ -3858,167 +3226,125 @@
         <w:t>Creating a diverse and representative dataset is critical. This section discusses the principles and practices of dataset construction, including the selection of sources, diversity in facial expressions, lighting, angles, and potential biases.</w:t>
       </w:r>
       <w:r>
+        <w:t xml:space="preserve"> SciKit Learn </w:t>
+      </w:r>
+      <w:r>
+        <w:t>provides</w:t>
+      </w:r>
+      <w:r>
+        <w:t xml:space="preserve"> direct access to the fetch_lfw_people function, which grants access to the </w:t>
+      </w:r>
+      <w:r>
+        <w:t>Labeled Faces in the Wild (LFW) Dataset</w:t>
+      </w:r>
+      <w:r>
+        <w:t>. This data set is used to generate the false cases, and the true cases are presently jpeg images</w:t>
+      </w:r>
+      <w:r>
+        <w:t xml:space="preserve"> of the author of this paper</w:t>
+      </w:r>
+      <w:r>
+        <w:t>.</w:t>
+      </w:r>
+      <w:r>
+        <w:t xml:space="preserve"> Effectively, the system is trying to learn to authenticate on images of </w:t>
+      </w:r>
+      <w:r>
+        <w:t>author.</w:t>
+      </w:r>
+    </w:p>
+    <w:p>
+      <w:pPr>
+        <w:pStyle w:val="Heading4"/>
+      </w:pPr>
+      <w:r>
+        <w:t xml:space="preserve">Data Splitting: </w:t>
+      </w:r>
+    </w:p>
+    <w:p>
+      <w:r>
+        <w:t>The data is partitioned into training (</w:t>
+      </w:r>
+      <w:r>
+        <w:t>75</w:t>
+      </w:r>
+      <w:r>
+        <w:t>%) and testing (2</w:t>
+      </w:r>
+      <w:r>
+        <w:t>5</w:t>
+      </w:r>
+      <w:r>
+        <w:t>%) sets, ensuring an unbiased evaluati</w:t>
+      </w:r>
+      <w:r>
+        <w:t>on. T</w:t>
+      </w:r>
+      <w:r>
+        <w:t xml:space="preserve">he partitioning of data into training and testing sets is a delicate process, impacting model evaluation. </w:t>
+      </w:r>
+      <w:r>
+        <w:t>This is done using SciKit Learn’s train_test_split functionality [15].</w:t>
+      </w:r>
+    </w:p>
+    <w:p>
+      <w:pPr>
+        <w:pStyle w:val="Heading4"/>
+      </w:pPr>
+      <w:r>
+        <w:t xml:space="preserve">Validation Strategy: </w:t>
+      </w:r>
+    </w:p>
+    <w:p>
+      <w:r>
+        <w:t>Cross-validation, e.g., 5-fold, is employed to minimize overfitting and provide a robust estimate of model performance.</w:t>
+      </w:r>
+      <w:r>
         <w:t xml:space="preserve"> </w:t>
       </w:r>
-      <w:proofErr w:type="spellStart"/>
-      <w:r>
-        <w:t>SciKit</w:t>
-      </w:r>
-      <w:proofErr w:type="spellEnd"/>
-      <w:r>
-        <w:t xml:space="preserve"> Learn </w:t>
-      </w:r>
-      <w:r>
-        <w:t>provides</w:t>
-      </w:r>
-      <w:r>
-        <w:t xml:space="preserve"> direct access to the </w:t>
-      </w:r>
-      <w:proofErr w:type="spellStart"/>
-      <w:r>
-        <w:t>fetch_lfw_people</w:t>
-      </w:r>
-      <w:proofErr w:type="spellEnd"/>
-      <w:r>
-        <w:t xml:space="preserve"> function, which grants access to the </w:t>
-      </w:r>
-      <w:r>
-        <w:t>Labeled Faces in the Wild (LFW) Dataset</w:t>
-      </w:r>
-      <w:r>
-        <w:t>. This data set is used to generate the false cases, and the true cases are presently jpeg images</w:t>
-      </w:r>
-      <w:r>
-        <w:t xml:space="preserve"> of the author of this paper</w:t>
-      </w:r>
-      <w:r>
-        <w:t>.</w:t>
-      </w:r>
-      <w:r>
-        <w:t xml:space="preserve"> Effectively, the system is trying to learn to authenticate on images of </w:t>
-      </w:r>
-      <w:r>
-        <w:t>author.</w:t>
-      </w:r>
-    </w:p>
-    <w:p>
-      <w:pPr>
-        <w:pStyle w:val="Heading4"/>
-      </w:pPr>
-      <w:r>
-        <w:t xml:space="preserve">Data Splitting: </w:t>
-      </w:r>
-    </w:p>
-    <w:p>
-      <w:r>
-        <w:t>The data is partitioned into training (</w:t>
-      </w:r>
-      <w:r>
-        <w:t>75</w:t>
-      </w:r>
-      <w:r>
-        <w:t>%) and testing (2</w:t>
-      </w:r>
-      <w:r>
-        <w:t>5</w:t>
-      </w:r>
-      <w:r>
-        <w:t>%) sets, ensuring an unbiased evaluati</w:t>
-      </w:r>
-      <w:r>
-        <w:t>on. T</w:t>
-      </w:r>
-      <w:r>
-        <w:t xml:space="preserve">he partitioning of data into training and testing sets is a delicate process, impacting model evaluation. </w:t>
-      </w:r>
-      <w:r>
-        <w:t xml:space="preserve">This is done using </w:t>
-      </w:r>
-      <w:proofErr w:type="spellStart"/>
-      <w:r>
-        <w:t>SciKit</w:t>
-      </w:r>
-      <w:proofErr w:type="spellEnd"/>
+      <w:r>
+        <w:t>Cross-validation, such as k-fold validation, is a robust methodology to ensure that the model's performance is generalizable.</w:t>
+      </w:r>
+    </w:p>
+    <w:p/>
+    <w:p>
+      <w:r>
+        <w:t>The data contains True (1) and False (0) cases, the experiment aims to understand the effect of weighting True to False in different ratios. T</w:t>
+      </w:r>
+      <w:r>
+        <w:t xml:space="preserve">he system aims to produce data sets that contain </w:t>
+      </w:r>
+      <w:r>
+        <w:t>5%,</w:t>
+      </w:r>
       <w:r>
         <w:t xml:space="preserve"> </w:t>
       </w:r>
-      <w:proofErr w:type="spellStart"/>
-      <w:r>
-        <w:t>Learn’s</w:t>
-      </w:r>
-      <w:proofErr w:type="spellEnd"/>
+      <w:r>
+        <w:t>10%,</w:t>
+      </w:r>
       <w:r>
         <w:t xml:space="preserve"> </w:t>
       </w:r>
-      <w:proofErr w:type="spellStart"/>
-      <w:r>
-        <w:t>train_test_split</w:t>
-      </w:r>
-      <w:proofErr w:type="spellEnd"/>
-      <w:r>
-        <w:t xml:space="preserve"> functionality [15].</w:t>
-      </w:r>
-    </w:p>
-    <w:p>
-      <w:pPr>
-        <w:pStyle w:val="Heading4"/>
-      </w:pPr>
-      <w:r>
-        <w:t xml:space="preserve">Validation Strategy: </w:t>
-      </w:r>
-    </w:p>
-    <w:p>
-      <w:r>
-        <w:t>Cross-validation, e.g., 5-fold, is employed to minimize overfitting and provide a robust estimate of model performance.</w:t>
+      <w:r>
+        <w:t>15%,</w:t>
       </w:r>
       <w:r>
         <w:t xml:space="preserve"> </w:t>
       </w:r>
       <w:r>
-        <w:t>Cross-validation, such as k-fold validation, is a robust methodology to ensure that the model's performance is generalizable.</w:t>
-      </w:r>
-    </w:p>
-    <w:p/>
-    <w:p>
-      <w:r>
-        <w:t>The data contains True (1) and False (0) cases, the experiment aims to understand the effect of weighting True to False in different ratios. T</w:t>
-      </w:r>
-      <w:r>
-        <w:t xml:space="preserve">he system aims to produce data sets that contain </w:t>
-      </w:r>
-      <w:r>
-        <w:t>5%,</w:t>
+        <w:t>…</w:t>
       </w:r>
       <w:r>
         <w:t xml:space="preserve"> </w:t>
       </w:r>
       <w:r>
-        <w:t>10%,</w:t>
+        <w:t>,</w:t>
       </w:r>
       <w:r>
         <w:t xml:space="preserve"> </w:t>
       </w:r>
       <w:r>
-        <w:t>15%,</w:t>
-      </w:r>
-      <w:r>
-        <w:t xml:space="preserve"> </w:t>
-      </w:r>
-      <w:proofErr w:type="gramStart"/>
-      <w:r>
-        <w:t>…</w:t>
-      </w:r>
-      <w:r>
-        <w:t xml:space="preserve"> </w:t>
-      </w:r>
-      <w:r>
-        <w:t>,</w:t>
-      </w:r>
-      <w:proofErr w:type="gramEnd"/>
-      <w:r>
-        <w:t xml:space="preserve"> </w:t>
-      </w:r>
-      <w:r>
         <w:t>90%</w:t>
       </w:r>
       <w:r>
@@ -4035,45 +3361,13 @@
     </w:p>
     <w:p>
       <w:r>
-        <w:t xml:space="preserve">The Face Recognition, more specifically, the </w:t>
-      </w:r>
-      <w:proofErr w:type="spellStart"/>
-      <w:r>
-        <w:t>FaceRecognizer</w:t>
-      </w:r>
-      <w:proofErr w:type="spellEnd"/>
-      <w:r>
-        <w:t xml:space="preserve">, </w:t>
+        <w:t xml:space="preserve">The Face Recognition, more specifically, the FaceRecognizer, </w:t>
       </w:r>
       <w:r>
         <w:t>can generate</w:t>
       </w:r>
       <w:r>
-        <w:t xml:space="preserve"> classification reports describing how well the </w:t>
-      </w:r>
-      <w:proofErr w:type="spellStart"/>
-      <w:r>
-        <w:t>FaceRecognizer</w:t>
-      </w:r>
-      <w:proofErr w:type="spellEnd"/>
-      <w:r>
-        <w:t xml:space="preserve"> performed throughout the conditions it was tested under. The </w:t>
-      </w:r>
-      <w:proofErr w:type="spellStart"/>
-      <w:r>
-        <w:t>FaceRecognizer</w:t>
-      </w:r>
-      <w:proofErr w:type="spellEnd"/>
-      <w:r>
-        <w:t xml:space="preserve"> chooses an output file at runtime, and then each successive instantiation of </w:t>
-      </w:r>
-      <w:proofErr w:type="spellStart"/>
-      <w:r>
-        <w:t>FaceRecognizer</w:t>
-      </w:r>
-      <w:proofErr w:type="spellEnd"/>
-      <w:r>
-        <w:t xml:space="preserve"> </w:t>
+        <w:t xml:space="preserve"> classification reports describing how well the FaceRecognizer performed throughout the conditions it was tested under. The FaceRecognizer chooses an output file at runtime, and then each successive instantiation of FaceRecognizer </w:t>
       </w:r>
       <w:r>
         <w:t>appends</w:t>
@@ -4138,7 +3432,7 @@
         </w:rPr>
         <w:lastRenderedPageBreak/>
         <w:drawing>
-          <wp:inline distT="0" distB="0" distL="0" distR="0" wp14:anchorId="237E636E" wp14:editId="63167174">
+          <wp:inline distT="0" distB="0" distL="0" distR="0" wp14:anchorId="237E636E" wp14:editId="7C3F214D">
             <wp:extent cx="4103521" cy="6731000"/>
             <wp:effectExtent l="0" t="0" r="0" b="0"/>
             <wp:docPr id="1637866643" name="Picture 6"/>
@@ -4189,35 +3483,17 @@
       <w:r>
         <w:t xml:space="preserve">Figure </w:t>
       </w:r>
-      <w:r>
-        <w:fldChar w:fldCharType="begin"/>
-      </w:r>
-      <w:r>
-        <w:instrText xml:space="preserve"> SEQ Figure \* ARABIC </w:instrText>
-      </w:r>
-      <w:r>
-        <w:fldChar w:fldCharType="separate"/>
-      </w:r>
-      <w:r>
-        <w:rPr>
-          <w:noProof/>
-        </w:rPr>
-        <w:t>5</w:t>
-      </w:r>
-      <w:r>
-        <w:fldChar w:fldCharType="end"/>
-      </w:r>
+      <w:fldSimple w:instr=" SEQ Figure \* ARABIC ">
+        <w:r>
+          <w:rPr>
+            <w:noProof/>
+          </w:rPr>
+          <w:t>5</w:t>
+        </w:r>
+      </w:fldSimple>
       <w:bookmarkEnd w:id="4"/>
       <w:r>
-        <w:t xml:space="preserve">: </w:t>
-      </w:r>
-      <w:proofErr w:type="spellStart"/>
-      <w:r>
-        <w:t>FaceRecognizer</w:t>
-      </w:r>
-      <w:proofErr w:type="spellEnd"/>
-      <w:r>
-        <w:t xml:space="preserve"> </w:t>
+        <w:t xml:space="preserve">: FaceRecognizer </w:t>
       </w:r>
       <w:r>
         <w:t>Abridged Report Output</w:t>
@@ -4299,7 +3575,6 @@
       <w:r>
         <w:t xml:space="preserve"> </w:t>
       </w:r>
-      <w:proofErr w:type="spellStart"/>
       <w:r>
         <w:rPr>
           <w:b/>
@@ -4307,7 +3582,6 @@
         </w:rPr>
         <w:t>FaceDetector</w:t>
       </w:r>
-      <w:proofErr w:type="spellEnd"/>
       <w:r>
         <w:t>. Here</w:t>
       </w:r>
@@ -4336,7 +3610,6 @@
       <w:r>
         <w:t xml:space="preserve">: The </w:t>
       </w:r>
-      <w:proofErr w:type="spellStart"/>
       <w:r>
         <w:rPr>
           <w:b/>
@@ -4344,19 +3617,9 @@
         </w:rPr>
         <w:t>FaceDetector</w:t>
       </w:r>
-      <w:proofErr w:type="spellEnd"/>
-      <w:r>
-        <w:t xml:space="preserve"> is initialized using a given </w:t>
-      </w:r>
-      <w:proofErr w:type="spellStart"/>
-      <w:r>
-        <w:t>Haar</w:t>
-      </w:r>
-      <w:proofErr w:type="spellEnd"/>
-      <w:r>
-        <w:t xml:space="preserve"> or LBP cascade file. This cascade file contains features that the detector uses to identify faces. The class can also be set up to generate an HTML report showcasing detected faces, controlled by the </w:t>
-      </w:r>
-      <w:proofErr w:type="spellStart"/>
+      <w:r>
+        <w:t xml:space="preserve"> is initialized using a given Haar or LBP cascade file. This cascade file contains features that the detector uses to identify faces. The class can also be set up to generate an HTML report showcasing detected faces, controlled by the </w:t>
+      </w:r>
       <w:r>
         <w:rPr>
           <w:b/>
@@ -4364,7 +3627,6 @@
         </w:rPr>
         <w:t>generate_report</w:t>
       </w:r>
-      <w:proofErr w:type="spellEnd"/>
       <w:r>
         <w:t xml:space="preserve"> flag.</w:t>
       </w:r>
@@ -4386,7 +3648,6 @@
       <w:r>
         <w:t xml:space="preserve">: The </w:t>
       </w:r>
-      <w:proofErr w:type="spellStart"/>
       <w:r>
         <w:rPr>
           <w:b/>
@@ -4394,7 +3655,6 @@
         </w:rPr>
         <w:t>detect_faces</w:t>
       </w:r>
-      <w:proofErr w:type="spellEnd"/>
       <w:r>
         <w:t xml:space="preserve"> method is the core of this class. It attempts to detect faces by rotating the image through various angles - 0, 90, 180, and 270 degrees. This rotation ensures that faces are detected regardless of their orientation in the image. Once the image is rotated, it</w:t>
       </w:r>
@@ -4421,10 +3681,7 @@
         <w:t>Labeling:</w:t>
       </w:r>
       <w:r>
-        <w:t xml:space="preserve"> </w:t>
-      </w:r>
-      <w:r>
-        <w:t>The faces are then labeled “0” and “1” where “0” represents the “Not You” case and “1” represents the “You” case.</w:t>
+        <w:t xml:space="preserve"> The faces are then labeled “0” and “1” where “0” represents the “Not You” case and “1” represents the “You” case.</w:t>
       </w:r>
     </w:p>
     <w:p>
@@ -4462,7 +3719,6 @@
       <w:r>
         <w:t xml:space="preserve">: The system offers two utilities, </w:t>
       </w:r>
-      <w:proofErr w:type="spellStart"/>
       <w:r>
         <w:rPr>
           <w:b/>
@@ -4470,11 +3726,9 @@
         </w:rPr>
         <w:t>matplotlib_face</w:t>
       </w:r>
-      <w:proofErr w:type="spellEnd"/>
       <w:r>
         <w:t xml:space="preserve"> and </w:t>
       </w:r>
-      <w:proofErr w:type="spellStart"/>
       <w:r>
         <w:rPr>
           <w:b/>
@@ -4482,7 +3736,6 @@
         </w:rPr>
         <w:t>matplotlib_faces</w:t>
       </w:r>
-      <w:proofErr w:type="spellEnd"/>
       <w:r>
         <w:t xml:space="preserve">, for visualizing the detected faces using the </w:t>
       </w:r>
@@ -4514,7 +3767,6 @@
       <w:r>
         <w:t xml:space="preserve">: If the </w:t>
       </w:r>
-      <w:proofErr w:type="spellStart"/>
       <w:r>
         <w:rPr>
           <w:b/>
@@ -4522,11 +3774,9 @@
         </w:rPr>
         <w:t>generate_report</w:t>
       </w:r>
-      <w:proofErr w:type="spellEnd"/>
       <w:r>
         <w:t xml:space="preserve"> flag is set during initialization, the </w:t>
       </w:r>
-      <w:proofErr w:type="spellStart"/>
       <w:r>
         <w:rPr>
           <w:b/>
@@ -4534,7 +3784,6 @@
         </w:rPr>
         <w:t>finalize_report</w:t>
       </w:r>
-      <w:proofErr w:type="spellEnd"/>
       <w:r>
         <w:t xml:space="preserve"> method can generate an HTML report that showcases all the source images and their detected faces. This report provides a visual summary of the face detection process and its outcomes.</w:t>
       </w:r>
@@ -4584,13 +3833,8 @@
         <w:t>etected faces</w:t>
       </w:r>
       <w:r>
-        <w:t xml:space="preserve"> from the </w:t>
-      </w:r>
-      <w:proofErr w:type="spellStart"/>
-      <w:r>
-        <w:t>FaceDetector</w:t>
-      </w:r>
-      <w:proofErr w:type="spellEnd"/>
+        <w:t xml:space="preserve"> from the FaceDetector</w:t>
+      </w:r>
       <w:r>
         <w:t xml:space="preserve"> are</w:t>
       </w:r>
@@ -4762,15 +4006,7 @@
     </w:p>
     <w:p>
       <w:r>
-        <w:t xml:space="preserve">The Results will focus on the classification report outputted by the </w:t>
-      </w:r>
-      <w:proofErr w:type="spellStart"/>
-      <w:r>
-        <w:t>FaceRecognizer</w:t>
-      </w:r>
-      <w:proofErr w:type="spellEnd"/>
-      <w:r>
-        <w:t xml:space="preserve">. </w:t>
+        <w:t xml:space="preserve">The Results will focus on the classification report outputted by the FaceRecognizer. </w:t>
       </w:r>
       <w:r>
         <w:t>The results will show strong results in most areas in F1 Score, Recall, and Precision:</w:t>
@@ -4841,15 +4077,7 @@
         <w:t xml:space="preserve"> In the sections to follow, </w:t>
       </w:r>
       <w:r>
-        <w:t xml:space="preserve">you will see </w:t>
-      </w:r>
-      <w:proofErr w:type="gramStart"/>
-      <w:r>
-        <w:t>a the</w:t>
-      </w:r>
-      <w:proofErr w:type="gramEnd"/>
-      <w:r>
-        <w:t xml:space="preserve"> outcomes of these tests and a comparison of each test case against the others, in terms of the aforementioned metrics, precision, recall, and F1 scores.</w:t>
+        <w:t>you will see a the outcomes of these tests and a comparison of each test case against the others, in terms of the aforementioned metrics, precision, recall, and F1 scores.</w:t>
       </w:r>
     </w:p>
     <w:p>
@@ -4927,24 +4155,14 @@
       <w:r>
         <w:t xml:space="preserve">Figure </w:t>
       </w:r>
-      <w:r>
-        <w:fldChar w:fldCharType="begin"/>
-      </w:r>
-      <w:r>
-        <w:instrText xml:space="preserve"> SEQ Figure \* ARABIC </w:instrText>
-      </w:r>
-      <w:r>
-        <w:fldChar w:fldCharType="separate"/>
-      </w:r>
-      <w:r>
-        <w:rPr>
-          <w:noProof/>
-        </w:rPr>
-        <w:t>6</w:t>
-      </w:r>
-      <w:r>
-        <w:fldChar w:fldCharType="end"/>
-      </w:r>
+      <w:fldSimple w:instr=" SEQ Figure \* ARABIC ">
+        <w:r>
+          <w:rPr>
+            <w:noProof/>
+          </w:rPr>
+          <w:t>6</w:t>
+        </w:r>
+      </w:fldSimple>
       <w:bookmarkEnd w:id="5"/>
       <w:r>
         <w:t>: Precisions for "You" Classification</w:t>
@@ -5011,24 +4229,14 @@
       <w:r>
         <w:t xml:space="preserve">Figure </w:t>
       </w:r>
-      <w:r>
-        <w:fldChar w:fldCharType="begin"/>
-      </w:r>
-      <w:r>
-        <w:instrText xml:space="preserve"> SEQ Figure \* ARABIC </w:instrText>
-      </w:r>
-      <w:r>
-        <w:fldChar w:fldCharType="separate"/>
-      </w:r>
-      <w:r>
-        <w:rPr>
-          <w:noProof/>
-        </w:rPr>
-        <w:t>7</w:t>
-      </w:r>
-      <w:r>
-        <w:fldChar w:fldCharType="end"/>
-      </w:r>
+      <w:fldSimple w:instr=" SEQ Figure \* ARABIC ">
+        <w:r>
+          <w:rPr>
+            <w:noProof/>
+          </w:rPr>
+          <w:t>7</w:t>
+        </w:r>
+      </w:fldSimple>
       <w:bookmarkEnd w:id="6"/>
       <w:r>
         <w:t>: Precisions for "Not You" Classification</w:t>
@@ -5061,15 +4269,7 @@
     <w:p/>
     <w:p>
       <w:r>
-        <w:t>In our specific model, the goal is to distinguish between "You" and "Not You". A false positive in the "</w:t>
-      </w:r>
-      <w:proofErr w:type="gramStart"/>
-      <w:r>
-        <w:t>You</w:t>
-      </w:r>
-      <w:proofErr w:type="gramEnd"/>
-      <w:r>
-        <w:t>" category would mean the system mistakenly identifies</w:t>
+        <w:t>In our specific model, the goal is to distinguish between "You" and "Not You". A false positive in the "You" category would mean the system mistakenly identifies</w:t>
       </w:r>
       <w:r>
         <w:t xml:space="preserve"> a person that is</w:t>
@@ -5099,13 +4299,7 @@
         <w:fldChar w:fldCharType="separate"/>
       </w:r>
       <w:r>
-        <w:t>Fig</w:t>
-      </w:r>
-      <w:r>
-        <w:t>u</w:t>
-      </w:r>
-      <w:r>
-        <w:t xml:space="preserve">re </w:t>
+        <w:t xml:space="preserve">Figure </w:t>
       </w:r>
       <w:r>
         <w:rPr>
@@ -5274,24 +4468,14 @@
       <w:r>
         <w:t xml:space="preserve">Figure </w:t>
       </w:r>
-      <w:r>
-        <w:fldChar w:fldCharType="begin"/>
-      </w:r>
-      <w:r>
-        <w:instrText xml:space="preserve"> SEQ Figure \* ARABIC </w:instrText>
-      </w:r>
-      <w:r>
-        <w:fldChar w:fldCharType="separate"/>
-      </w:r>
-      <w:r>
-        <w:rPr>
-          <w:noProof/>
-        </w:rPr>
-        <w:t>8</w:t>
-      </w:r>
-      <w:r>
-        <w:fldChar w:fldCharType="end"/>
-      </w:r>
+      <w:fldSimple w:instr=" SEQ Figure \* ARABIC ">
+        <w:r>
+          <w:rPr>
+            <w:noProof/>
+          </w:rPr>
+          <w:t>8</w:t>
+        </w:r>
+      </w:fldSimple>
       <w:bookmarkEnd w:id="7"/>
       <w:r>
         <w:t>: Recalls for "You" Classification</w:t>
@@ -5358,24 +4542,14 @@
       <w:r>
         <w:t xml:space="preserve">Figure </w:t>
       </w:r>
-      <w:r>
-        <w:fldChar w:fldCharType="begin"/>
-      </w:r>
-      <w:r>
-        <w:instrText xml:space="preserve"> SEQ Figure \* ARABIC </w:instrText>
-      </w:r>
-      <w:r>
-        <w:fldChar w:fldCharType="separate"/>
-      </w:r>
-      <w:r>
-        <w:rPr>
-          <w:noProof/>
-        </w:rPr>
-        <w:t>9</w:t>
-      </w:r>
-      <w:r>
-        <w:fldChar w:fldCharType="end"/>
-      </w:r>
+      <w:fldSimple w:instr=" SEQ Figure \* ARABIC ">
+        <w:r>
+          <w:rPr>
+            <w:noProof/>
+          </w:rPr>
+          <w:t>9</w:t>
+        </w:r>
+      </w:fldSimple>
       <w:bookmarkEnd w:id="8"/>
       <w:r>
         <w:t>: Recalls for "Not You" Classificatio</w:t>
@@ -5393,15 +4567,7 @@
     <w:p/>
     <w:p>
       <w:r>
-        <w:t>For our specific model, which aims to discern between "You" and "Not You", a false negative in the "</w:t>
-      </w:r>
-      <w:proofErr w:type="gramStart"/>
-      <w:r>
-        <w:t>You</w:t>
-      </w:r>
-      <w:proofErr w:type="gramEnd"/>
-      <w:r>
-        <w:t xml:space="preserve">" category indicates that the system mistakenly perceives "You" as "Not You". Such an error translates to an operational challenge, where a genuine user might be locked out or required to undergo additional verification steps. The recall results for the "You" classification are visualized in </w:t>
+        <w:t xml:space="preserve">For our specific model, which aims to discern between "You" and "Not You", a false negative in the "You" category indicates that the system mistakenly perceives "You" as "Not You". Such an error translates to an operational challenge, where a genuine user might be locked out or required to undergo additional verification steps. The recall results for the "You" classification are visualized in </w:t>
       </w:r>
       <w:r>
         <w:fldChar w:fldCharType="begin"/>
@@ -5449,13 +4615,7 @@
         <w:fldChar w:fldCharType="separate"/>
       </w:r>
       <w:r>
-        <w:t>Fi</w:t>
-      </w:r>
-      <w:r>
-        <w:t>g</w:t>
-      </w:r>
-      <w:r>
-        <w:t xml:space="preserve">ure </w:t>
+        <w:t xml:space="preserve">Figure </w:t>
       </w:r>
       <w:r>
         <w:rPr>
@@ -5485,15 +4645,7 @@
         <w:t xml:space="preserve">only </w:t>
       </w:r>
       <w:r>
-        <w:t>slightly impacts recall in the "</w:t>
-      </w:r>
-      <w:proofErr w:type="gramStart"/>
-      <w:r>
-        <w:t>You</w:t>
-      </w:r>
-      <w:proofErr w:type="gramEnd"/>
-      <w:r>
-        <w:t>" category,</w:t>
+        <w:t>slightly impacts recall in the "You" category,</w:t>
       </w:r>
       <w:r>
         <w:t xml:space="preserve"> but,</w:t>
@@ -5523,29 +4675,13 @@
     <w:p/>
     <w:p>
       <w:r>
-        <w:t>By employing SMOTE, we observe a marginal reduction in false negatives for the "Not You" classification. This indicates that even with fewer "</w:t>
-      </w:r>
-      <w:proofErr w:type="gramStart"/>
-      <w:r>
-        <w:t>You</w:t>
-      </w:r>
-      <w:proofErr w:type="gramEnd"/>
-      <w:r>
-        <w:t>" samples compared to other instances during training, the model can potentially recognize genuine users more effectively.</w:t>
+        <w:t>By employing SMOTE, we observe a marginal reduction in false negatives for the "Not You" classification. This indicates that even with fewer "You" samples compared to other instances during training, the model can potentially recognize genuine users more effectively.</w:t>
       </w:r>
       <w:r>
         <w:t xml:space="preserve"> Again, the benefit seen is quite small, and in the “Not You” case, the model is performing very well to begin with.</w:t>
       </w:r>
       <w:r>
-        <w:t xml:space="preserve"> So long as we show the model an adequate number of images of “Not You,” then the system does not produce false negatives in this category. Having SMOTE and Face Recognition enabled is ideal in the “</w:t>
-      </w:r>
-      <w:proofErr w:type="gramStart"/>
-      <w:r>
-        <w:t>You</w:t>
-      </w:r>
-      <w:proofErr w:type="gramEnd"/>
-      <w:r>
-        <w:t>” category.</w:t>
+        <w:t xml:space="preserve"> So long as we show the model an adequate number of images of “Not You,” then the system does not produce false negatives in this category. Having SMOTE and Face Recognition enabled is ideal in the “You” category.</w:t>
       </w:r>
     </w:p>
     <w:p>
@@ -5626,24 +4762,14 @@
       <w:r>
         <w:t xml:space="preserve">Figure </w:t>
       </w:r>
-      <w:r>
-        <w:fldChar w:fldCharType="begin"/>
-      </w:r>
-      <w:r>
-        <w:instrText xml:space="preserve"> SEQ Figure \* ARABIC </w:instrText>
-      </w:r>
-      <w:r>
-        <w:fldChar w:fldCharType="separate"/>
-      </w:r>
-      <w:r>
-        <w:rPr>
-          <w:noProof/>
-        </w:rPr>
-        <w:t>10</w:t>
-      </w:r>
-      <w:r>
-        <w:fldChar w:fldCharType="end"/>
-      </w:r>
+      <w:fldSimple w:instr=" SEQ Figure \* ARABIC ">
+        <w:r>
+          <w:rPr>
+            <w:noProof/>
+          </w:rPr>
+          <w:t>10</w:t>
+        </w:r>
+      </w:fldSimple>
       <w:bookmarkEnd w:id="9"/>
       <w:r>
         <w:t>: F1 Scores for "You" Classification</w:t>
@@ -5710,24 +4836,14 @@
       <w:r>
         <w:t xml:space="preserve">Figure </w:t>
       </w:r>
-      <w:r>
-        <w:fldChar w:fldCharType="begin"/>
-      </w:r>
-      <w:r>
-        <w:instrText xml:space="preserve"> SEQ Figure \* ARABIC </w:instrText>
-      </w:r>
-      <w:r>
-        <w:fldChar w:fldCharType="separate"/>
-      </w:r>
-      <w:r>
-        <w:rPr>
-          <w:noProof/>
-        </w:rPr>
-        <w:t>11</w:t>
-      </w:r>
-      <w:r>
-        <w:fldChar w:fldCharType="end"/>
-      </w:r>
+      <w:fldSimple w:instr=" SEQ Figure \* ARABIC ">
+        <w:r>
+          <w:rPr>
+            <w:noProof/>
+          </w:rPr>
+          <w:t>11</w:t>
+        </w:r>
+      </w:fldSimple>
       <w:bookmarkEnd w:id="10"/>
       <w:r>
         <w:t>: F1 Scores for "Not You" Classification</w:t>
@@ -5742,15 +4858,7 @@
     <w:p/>
     <w:p>
       <w:r>
-        <w:t>In our specific model, which discerns between "You" and "Not You", an optimal F1-score in the "</w:t>
-      </w:r>
-      <w:proofErr w:type="gramStart"/>
-      <w:r>
-        <w:t>You</w:t>
-      </w:r>
-      <w:proofErr w:type="gramEnd"/>
-      <w:r>
-        <w:t xml:space="preserve">" category would indicate the system's impeccable ability to correctly identify genuine users while minimizing the risk of denying them access due to misidentification. Insights into the F1-score performance for this category are provided in </w:t>
+        <w:t xml:space="preserve">In our specific model, which discerns between "You" and "Not You", an optimal F1-score in the "You" category would indicate the system's impeccable ability to correctly identify genuine users while minimizing the risk of denying them access due to misidentification. Insights into the F1-score performance for this category are provided in </w:t>
       </w:r>
       <w:r>
         <w:fldChar w:fldCharType="begin"/>
@@ -5810,15 +4918,7 @@
     <w:p/>
     <w:p>
       <w:r>
-        <w:t>The model showcases impressive F1-scores for both categories. Although implementing face detection minutely influences the F1-score for the "</w:t>
-      </w:r>
-      <w:proofErr w:type="gramStart"/>
-      <w:r>
-        <w:t>You</w:t>
-      </w:r>
-      <w:proofErr w:type="gramEnd"/>
-      <w:r>
-        <w:t>" category, the broader advantages of face detection—mainly, ensuring consistent image preprocessing for training and testing—justify its integration. Interestingly, the SMOTE resampling's impact on F1 is noteworthy. With SMOTE activated, the model demonstrates enhanced balance between precision and recall, particularly in the "Not You" classification. This suggests that by presenting the model with a balanced training dataset, its ability to harmonize false positives and negatives is optimized.</w:t>
+        <w:t>The model showcases impressive F1-scores for both categories. Although implementing face detection minutely influences the F1-score for the "You" category, the broader advantages of face detection—mainly, ensuring consistent image preprocessing for training and testing—justify its integration. Interestingly, the SMOTE resampling's impact on F1 is noteworthy. With SMOTE activated, the model demonstrates enhanced balance between precision and recall, particularly in the "Not You" classification. This suggests that by presenting the model with a balanced training dataset, its ability to harmonize false positives and negatives is optimized.</w:t>
       </w:r>
       <w:r>
         <w:t xml:space="preserve">  </w:t>
@@ -5829,10 +4929,7 @@
         <w:pStyle w:val="Heading3"/>
       </w:pPr>
       <w:r>
-        <w:t xml:space="preserve">Weighted Average </w:t>
-      </w:r>
-      <w:r>
-        <w:t>F1 Score</w:t>
+        <w:t>Weighted Average F1 Score</w:t>
       </w:r>
     </w:p>
     <w:p/>
@@ -5901,24 +4998,14 @@
       <w:r>
         <w:t xml:space="preserve">Figure </w:t>
       </w:r>
-      <w:r>
-        <w:fldChar w:fldCharType="begin"/>
-      </w:r>
-      <w:r>
-        <w:instrText xml:space="preserve"> SEQ Figure \* ARABIC </w:instrText>
-      </w:r>
-      <w:r>
-        <w:fldChar w:fldCharType="separate"/>
-      </w:r>
-      <w:r>
-        <w:rPr>
-          <w:noProof/>
-        </w:rPr>
-        <w:t>12</w:t>
-      </w:r>
-      <w:r>
-        <w:fldChar w:fldCharType="end"/>
-      </w:r>
+      <w:fldSimple w:instr=" SEQ Figure \* ARABIC ">
+        <w:r>
+          <w:rPr>
+            <w:noProof/>
+          </w:rPr>
+          <w:t>12</w:t>
+        </w:r>
+      </w:fldSimple>
       <w:bookmarkEnd w:id="11"/>
       <w:r>
         <w:t>: Weighted Average F1 Scores</w:t>
@@ -5962,19 +5049,7 @@
         <w:rPr>
           <w:color w:val="000000" w:themeColor="text1"/>
         </w:rPr>
-        <w:t xml:space="preserve">The weighted average F1-score is a pivotal metric in facial recognition systems, particularly when there are imbalances in class distributions. It provides a holistic view of a model's performance by calculating the F1-scores of each class proportionally, based on their presence in the dataset. This ensures that more frequent classes have a greater influence on the overall score. Achieving a high weighted average F1-score signals a system's capability to maintain a balance between precision and recall across all categories, factoring in their respective </w:t>
-      </w:r>
-      <w:r>
-        <w:rPr>
-          <w:color w:val="000000" w:themeColor="text1"/>
-        </w:rPr>
-        <w:t>prevalence</w:t>
-      </w:r>
-      <w:r>
-        <w:rPr>
-          <w:color w:val="000000" w:themeColor="text1"/>
-        </w:rPr>
-        <w:t>. An optimal score of 1 denotes the system's unparalleled proficiency in mitigating both false positives and false negatives across all classifications. The insights into our model's performance, represented by the weighted average F1-score across the global dataset, are vividly depicted in</w:t>
+        <w:t>The weighted average F1-score is a pivotal metric in facial recognition systems, particularly when there are imbalances in class distributions. It provides a holistic view of a model's performance by calculating the F1-scores of each class proportionally, based on their presence in the dataset. This ensures that more frequent classes have a greater influence on the overall score. Achieving a high weighted average F1-score signals a system's capability to maintain a balance between precision and recall across all categories, factoring in their respective prevalence. An optimal score of 1 denotes the system's unparalleled proficiency in mitigating both false positives and false negatives across all classifications. The insights into our model's performance, represented by the weighted average F1-score across the global dataset, are vividly depicted in</w:t>
       </w:r>
       <w:r>
         <w:rPr>
@@ -6373,6 +5448,48 @@
           <w:color w:val="000000" w:themeColor="text1"/>
         </w:rPr>
       </w:pPr>
+    </w:p>
+    <w:p>
+      <w:pPr>
+        <w:rPr>
+          <w:color w:val="000000" w:themeColor="text1"/>
+        </w:rPr>
+      </w:pPr>
+      <w:r>
+        <w:rPr>
+          <w:color w:val="000000" w:themeColor="text1"/>
+        </w:rPr>
+        <w:t xml:space="preserve">Code can be found here: </w:t>
+      </w:r>
+      <w:hyperlink r:id="rId18" w:history="1">
+        <w:r>
+          <w:rPr>
+            <w:rStyle w:val="Hyperlink"/>
+          </w:rPr>
+          <w:t>https://github.com/jm0rt1/cis-663-final-project</w:t>
+        </w:r>
+      </w:hyperlink>
+    </w:p>
+    <w:p>
+      <w:pPr>
+        <w:rPr>
+          <w:color w:val="000000" w:themeColor="text1"/>
+        </w:rPr>
+      </w:pPr>
+    </w:p>
+    <w:p>
+      <w:pPr>
+        <w:rPr>
+          <w:color w:val="000000" w:themeColor="text1"/>
+        </w:rPr>
+      </w:pPr>
+    </w:p>
+    <w:p>
+      <w:pPr>
+        <w:rPr>
+          <w:color w:val="000000" w:themeColor="text1"/>
+        </w:rPr>
+      </w:pPr>
       <w:r>
         <w:rPr>
           <w:color w:val="000000" w:themeColor="text1"/>
@@ -6418,187 +5535,47 @@
         <w:rPr>
           <w:color w:val="000000" w:themeColor="text1"/>
         </w:rPr>
-        <w:t xml:space="preserve">[1] Y. </w:t>
-      </w:r>
-      <w:proofErr w:type="spellStart"/>
-      <w:r>
-        <w:rPr>
-          <w:color w:val="000000" w:themeColor="text1"/>
-        </w:rPr>
-        <w:t>Taigman</w:t>
-      </w:r>
-      <w:proofErr w:type="spellEnd"/>
-      <w:r>
-        <w:rPr>
-          <w:color w:val="000000" w:themeColor="text1"/>
-        </w:rPr>
-        <w:t xml:space="preserve">, M. Yang, M. </w:t>
-      </w:r>
-      <w:proofErr w:type="spellStart"/>
-      <w:r>
-        <w:rPr>
-          <w:color w:val="000000" w:themeColor="text1"/>
-        </w:rPr>
-        <w:t>Ranzato</w:t>
-      </w:r>
-      <w:proofErr w:type="spellEnd"/>
-      <w:r>
-        <w:rPr>
-          <w:color w:val="000000" w:themeColor="text1"/>
-        </w:rPr>
-        <w:t xml:space="preserve"> and L. Wolf, “</w:t>
-      </w:r>
-      <w:proofErr w:type="spellStart"/>
-      <w:r>
-        <w:rPr>
-          <w:color w:val="000000" w:themeColor="text1"/>
-        </w:rPr>
-        <w:t>DeepFace</w:t>
-      </w:r>
-      <w:proofErr w:type="spellEnd"/>
-      <w:r>
-        <w:rPr>
-          <w:color w:val="000000" w:themeColor="text1"/>
-        </w:rPr>
-        <w:t xml:space="preserve">: Closing the gap to human-level performance in face verification,” 2014 IEEE Conference on Computer Vision and Pattern Recognition, Columbus, OH, USA, 2014, pp. 1701-1708, </w:t>
-      </w:r>
-      <w:proofErr w:type="spellStart"/>
-      <w:r>
-        <w:rPr>
-          <w:color w:val="000000" w:themeColor="text1"/>
-        </w:rPr>
-        <w:t>doi</w:t>
-      </w:r>
-      <w:proofErr w:type="spellEnd"/>
-      <w:r>
-        <w:rPr>
-          <w:color w:val="000000" w:themeColor="text1"/>
-        </w:rPr>
-        <w:t>: 10.1109/CVPR.2014.220.</w:t>
-      </w:r>
-    </w:p>
-    <w:p>
-      <w:pPr>
-        <w:rPr>
-          <w:color w:val="000000" w:themeColor="text1"/>
-        </w:rPr>
-      </w:pPr>
-    </w:p>
-    <w:p>
-      <w:pPr>
-        <w:rPr>
-          <w:color w:val="000000" w:themeColor="text1"/>
-        </w:rPr>
-      </w:pPr>
-      <w:r>
-        <w:rPr>
-          <w:color w:val="000000" w:themeColor="text1"/>
-        </w:rPr>
-        <w:t xml:space="preserve">[2] F. </w:t>
-      </w:r>
-      <w:proofErr w:type="spellStart"/>
-      <w:r>
-        <w:rPr>
-          <w:color w:val="000000" w:themeColor="text1"/>
-        </w:rPr>
-        <w:t>Schroff</w:t>
-      </w:r>
-      <w:proofErr w:type="spellEnd"/>
-      <w:r>
-        <w:rPr>
-          <w:color w:val="000000" w:themeColor="text1"/>
-        </w:rPr>
-        <w:t xml:space="preserve">, D. </w:t>
-      </w:r>
-      <w:proofErr w:type="spellStart"/>
-      <w:r>
-        <w:rPr>
-          <w:color w:val="000000" w:themeColor="text1"/>
-        </w:rPr>
-        <w:t>Kalenichenko</w:t>
-      </w:r>
-      <w:proofErr w:type="spellEnd"/>
-      <w:r>
-        <w:rPr>
-          <w:color w:val="000000" w:themeColor="text1"/>
-        </w:rPr>
-        <w:t xml:space="preserve"> and J. Philbin, “</w:t>
-      </w:r>
-      <w:proofErr w:type="spellStart"/>
-      <w:r>
-        <w:rPr>
-          <w:color w:val="000000" w:themeColor="text1"/>
-        </w:rPr>
-        <w:t>FaceNet</w:t>
-      </w:r>
-      <w:proofErr w:type="spellEnd"/>
-      <w:r>
-        <w:rPr>
-          <w:color w:val="000000" w:themeColor="text1"/>
-        </w:rPr>
-        <w:t>: A unified embedding for face recognition and clustering,” in Proceedings of the IEEE Conference on Computer Vision and Pattern Recognition, pp. 815-823, 2015.</w:t>
-      </w:r>
-    </w:p>
-    <w:p>
-      <w:pPr>
-        <w:rPr>
-          <w:color w:val="000000" w:themeColor="text1"/>
-        </w:rPr>
-      </w:pPr>
-    </w:p>
-    <w:p>
-      <w:pPr>
-        <w:rPr>
-          <w:color w:val="000000" w:themeColor="text1"/>
-        </w:rPr>
-      </w:pPr>
-      <w:r>
-        <w:rPr>
-          <w:color w:val="000000" w:themeColor="text1"/>
-        </w:rPr>
-        <w:t xml:space="preserve">[3] R. </w:t>
-      </w:r>
-      <w:proofErr w:type="spellStart"/>
-      <w:r>
-        <w:rPr>
-          <w:color w:val="000000" w:themeColor="text1"/>
-        </w:rPr>
-        <w:t>Chellappa</w:t>
-      </w:r>
-      <w:proofErr w:type="spellEnd"/>
-      <w:r>
-        <w:rPr>
-          <w:color w:val="000000" w:themeColor="text1"/>
-        </w:rPr>
-        <w:t xml:space="preserve">, C. L. </w:t>
-      </w:r>
-      <w:proofErr w:type="gramStart"/>
-      <w:r>
-        <w:rPr>
-          <w:color w:val="000000" w:themeColor="text1"/>
-        </w:rPr>
-        <w:t>Wilson</w:t>
-      </w:r>
-      <w:proofErr w:type="gramEnd"/>
-      <w:r>
-        <w:rPr>
-          <w:color w:val="000000" w:themeColor="text1"/>
-        </w:rPr>
-        <w:t xml:space="preserve"> and S. </w:t>
-      </w:r>
-      <w:proofErr w:type="spellStart"/>
-      <w:r>
-        <w:rPr>
-          <w:color w:val="000000" w:themeColor="text1"/>
-        </w:rPr>
-        <w:t>Sirohey</w:t>
-      </w:r>
-      <w:proofErr w:type="spellEnd"/>
-      <w:r>
-        <w:rPr>
-          <w:color w:val="000000" w:themeColor="text1"/>
-        </w:rPr>
-        <w:t>, "Human and machine recognition of faces: a survey," in </w:t>
+        <w:t>[1] Y. Taigman, M. Yang, M. Ranzato and L. Wolf, “DeepFace: Closing the gap to human-level performance in face verification,” 2014 IEEE Conference on Computer Vision and Pattern Recognition, Columbus, OH, USA, 2014, pp. 1701-1708, doi: 10.1109/CVPR.2014.220.</w:t>
+      </w:r>
+    </w:p>
+    <w:p>
+      <w:pPr>
+        <w:rPr>
+          <w:color w:val="000000" w:themeColor="text1"/>
+        </w:rPr>
+      </w:pPr>
+    </w:p>
+    <w:p>
+      <w:pPr>
+        <w:rPr>
+          <w:color w:val="000000" w:themeColor="text1"/>
+        </w:rPr>
+      </w:pPr>
+      <w:r>
+        <w:rPr>
+          <w:color w:val="000000" w:themeColor="text1"/>
+        </w:rPr>
+        <w:t>[2] F. Schroff, D. Kalenichenko and J. Philbin, “FaceNet: A unified embedding for face recognition and clustering,” in Proceedings of the IEEE Conference on Computer Vision and Pattern Recognition, pp. 815-823, 2015.</w:t>
+      </w:r>
+    </w:p>
+    <w:p>
+      <w:pPr>
+        <w:rPr>
+          <w:color w:val="000000" w:themeColor="text1"/>
+        </w:rPr>
+      </w:pPr>
+    </w:p>
+    <w:p>
+      <w:pPr>
+        <w:rPr>
+          <w:color w:val="000000" w:themeColor="text1"/>
+        </w:rPr>
+      </w:pPr>
+      <w:r>
+        <w:rPr>
+          <w:color w:val="000000" w:themeColor="text1"/>
+        </w:rPr>
+        <w:t>[3] R. Chellappa, C. L. Wilson and S. Sirohey, "Human and machine recognition of faces: a survey," in </w:t>
       </w:r>
       <w:r>
         <w:rPr>
@@ -6612,557 +5589,207 @@
         <w:rPr>
           <w:color w:val="000000" w:themeColor="text1"/>
         </w:rPr>
-        <w:t xml:space="preserve">, vol. 83, no. 5, pp. 705-741, May 1995, </w:t>
-      </w:r>
-      <w:proofErr w:type="spellStart"/>
-      <w:r>
-        <w:rPr>
-          <w:color w:val="000000" w:themeColor="text1"/>
-        </w:rPr>
-        <w:t>doi</w:t>
-      </w:r>
-      <w:proofErr w:type="spellEnd"/>
-      <w:r>
-        <w:rPr>
-          <w:color w:val="000000" w:themeColor="text1"/>
-        </w:rPr>
-        <w:t>: 10.1109/5.381842.</w:t>
-      </w:r>
-    </w:p>
-    <w:p>
-      <w:pPr>
-        <w:rPr>
-          <w:color w:val="000000" w:themeColor="text1"/>
-        </w:rPr>
-      </w:pPr>
-    </w:p>
-    <w:p>
-      <w:pPr>
-        <w:rPr>
-          <w:color w:val="000000" w:themeColor="text1"/>
-        </w:rPr>
-      </w:pPr>
-      <w:r>
-        <w:rPr>
-          <w:color w:val="000000" w:themeColor="text1"/>
-        </w:rPr>
-        <w:t xml:space="preserve">[4] M. Turk and A. Pentland, “Eigenfaces for recognition,” Journal of Cognitive Neuroscience, vol. 3, no. 1, pp. 71-86, Jan. 1991, </w:t>
-      </w:r>
-      <w:proofErr w:type="spellStart"/>
-      <w:r>
-        <w:rPr>
-          <w:color w:val="000000" w:themeColor="text1"/>
-        </w:rPr>
-        <w:t>doi</w:t>
-      </w:r>
-      <w:proofErr w:type="spellEnd"/>
-      <w:r>
-        <w:rPr>
-          <w:color w:val="000000" w:themeColor="text1"/>
-        </w:rPr>
-        <w:t>: 10.1162/jocn.1991.3.1.71.</w:t>
-      </w:r>
-    </w:p>
-    <w:p>
-      <w:pPr>
-        <w:rPr>
-          <w:color w:val="000000" w:themeColor="text1"/>
-        </w:rPr>
-      </w:pPr>
-    </w:p>
-    <w:p>
-      <w:pPr>
-        <w:rPr>
-          <w:color w:val="000000" w:themeColor="text1"/>
-        </w:rPr>
-      </w:pPr>
-      <w:r>
-        <w:rPr>
-          <w:color w:val="000000" w:themeColor="text1"/>
-        </w:rPr>
-        <w:t xml:space="preserve">[5] P. </w:t>
-      </w:r>
-      <w:proofErr w:type="spellStart"/>
-      <w:r>
-        <w:rPr>
-          <w:color w:val="000000" w:themeColor="text1"/>
-        </w:rPr>
-        <w:t>Sermanet</w:t>
-      </w:r>
-      <w:proofErr w:type="spellEnd"/>
-      <w:r>
-        <w:rPr>
-          <w:color w:val="000000" w:themeColor="text1"/>
-        </w:rPr>
-        <w:t xml:space="preserve">, D. Eigen, X. Zhang, M. Mathieu, R. </w:t>
-      </w:r>
-      <w:proofErr w:type="gramStart"/>
-      <w:r>
-        <w:rPr>
-          <w:color w:val="000000" w:themeColor="text1"/>
-        </w:rPr>
-        <w:t>Fergus</w:t>
-      </w:r>
-      <w:proofErr w:type="gramEnd"/>
-      <w:r>
-        <w:rPr>
-          <w:color w:val="000000" w:themeColor="text1"/>
-        </w:rPr>
-        <w:t xml:space="preserve"> and Y. </w:t>
-      </w:r>
-      <w:proofErr w:type="spellStart"/>
-      <w:r>
-        <w:rPr>
-          <w:color w:val="000000" w:themeColor="text1"/>
-        </w:rPr>
-        <w:t>LeCun</w:t>
-      </w:r>
-      <w:proofErr w:type="spellEnd"/>
-      <w:r>
-        <w:rPr>
-          <w:color w:val="000000" w:themeColor="text1"/>
-        </w:rPr>
-        <w:t>, “</w:t>
-      </w:r>
-      <w:proofErr w:type="spellStart"/>
-      <w:r>
-        <w:rPr>
-          <w:color w:val="000000" w:themeColor="text1"/>
-        </w:rPr>
-        <w:t>Overfeat</w:t>
-      </w:r>
-      <w:proofErr w:type="spellEnd"/>
-      <w:r>
-        <w:rPr>
-          <w:color w:val="000000" w:themeColor="text1"/>
-        </w:rPr>
-        <w:t xml:space="preserve">: Integrated recognition, localization and detection using convolutional networks,” </w:t>
-      </w:r>
-      <w:proofErr w:type="spellStart"/>
-      <w:r>
-        <w:rPr>
-          <w:color w:val="000000" w:themeColor="text1"/>
-        </w:rPr>
-        <w:t>arXiv</w:t>
-      </w:r>
-      <w:proofErr w:type="spellEnd"/>
-      <w:r>
-        <w:rPr>
-          <w:color w:val="000000" w:themeColor="text1"/>
-        </w:rPr>
-        <w:t xml:space="preserve"> preprint arXiv:1312.6229, 2013.</w:t>
-      </w:r>
-    </w:p>
-    <w:p>
-      <w:pPr>
-        <w:rPr>
-          <w:color w:val="000000" w:themeColor="text1"/>
-        </w:rPr>
-      </w:pPr>
-    </w:p>
-    <w:p>
-      <w:pPr>
-        <w:rPr>
-          <w:color w:val="000000" w:themeColor="text1"/>
-        </w:rPr>
-      </w:pPr>
-      <w:r>
-        <w:rPr>
-          <w:color w:val="000000" w:themeColor="text1"/>
-        </w:rPr>
-        <w:t>[</w:t>
-      </w:r>
-      <w:proofErr w:type="gramStart"/>
-      <w:r>
-        <w:rPr>
-          <w:color w:val="000000" w:themeColor="text1"/>
-        </w:rPr>
-        <w:t>6]Yang</w:t>
-      </w:r>
-      <w:proofErr w:type="gramEnd"/>
-      <w:r>
-        <w:rPr>
-          <w:color w:val="000000" w:themeColor="text1"/>
-        </w:rPr>
-        <w:t xml:space="preserve">, H., Jia, X., Loy, C. C., &amp; Robinson, P. (2015). An empirical study of recent face alignment methods. </w:t>
-      </w:r>
-      <w:proofErr w:type="spellStart"/>
-      <w:r>
-        <w:rPr>
-          <w:color w:val="000000" w:themeColor="text1"/>
-        </w:rPr>
-        <w:t>arXiv</w:t>
-      </w:r>
-      <w:proofErr w:type="spellEnd"/>
-      <w:r>
-        <w:rPr>
-          <w:color w:val="000000" w:themeColor="text1"/>
-        </w:rPr>
-        <w:t xml:space="preserve"> preprint arXiv:1511.05049.</w:t>
-      </w:r>
-    </w:p>
-    <w:p>
-      <w:pPr>
-        <w:rPr>
-          <w:color w:val="000000" w:themeColor="text1"/>
-        </w:rPr>
-      </w:pPr>
-    </w:p>
-    <w:p>
-      <w:pPr>
-        <w:rPr>
-          <w:color w:val="000000" w:themeColor="text1"/>
-        </w:rPr>
-      </w:pPr>
-      <w:r>
-        <w:rPr>
-          <w:color w:val="000000" w:themeColor="text1"/>
-        </w:rPr>
-        <w:t xml:space="preserve">[7] Y. </w:t>
-      </w:r>
-      <w:proofErr w:type="spellStart"/>
-      <w:r>
-        <w:rPr>
-          <w:color w:val="000000" w:themeColor="text1"/>
-        </w:rPr>
-        <w:t>LeCun</w:t>
-      </w:r>
-      <w:proofErr w:type="spellEnd"/>
-      <w:r>
-        <w:rPr>
-          <w:color w:val="000000" w:themeColor="text1"/>
-        </w:rPr>
-        <w:t xml:space="preserve">, L. </w:t>
-      </w:r>
-      <w:proofErr w:type="spellStart"/>
-      <w:r>
-        <w:rPr>
-          <w:color w:val="000000" w:themeColor="text1"/>
-        </w:rPr>
-        <w:t>Bottou</w:t>
-      </w:r>
-      <w:proofErr w:type="spellEnd"/>
-      <w:r>
-        <w:rPr>
-          <w:color w:val="000000" w:themeColor="text1"/>
-        </w:rPr>
-        <w:t xml:space="preserve">, Y. </w:t>
-      </w:r>
-      <w:proofErr w:type="spellStart"/>
-      <w:r>
-        <w:rPr>
-          <w:color w:val="000000" w:themeColor="text1"/>
-        </w:rPr>
-        <w:t>Bengio</w:t>
-      </w:r>
-      <w:proofErr w:type="spellEnd"/>
-      <w:r>
-        <w:rPr>
-          <w:color w:val="000000" w:themeColor="text1"/>
-        </w:rPr>
-        <w:t xml:space="preserve"> and P. Haffner, “Gradient-based learning applied to document recognition,” in Proceedings of the IEEE, vol. 86, no. 11, pp. 2278-2324, Nov. 1998.</w:t>
-      </w:r>
-    </w:p>
-    <w:p>
-      <w:pPr>
-        <w:rPr>
-          <w:color w:val="000000" w:themeColor="text1"/>
-        </w:rPr>
-      </w:pPr>
-    </w:p>
-    <w:p>
-      <w:pPr>
-        <w:rPr>
-          <w:color w:val="000000" w:themeColor="text1"/>
-        </w:rPr>
-      </w:pPr>
-      <w:r>
-        <w:rPr>
-          <w:color w:val="000000" w:themeColor="text1"/>
-        </w:rPr>
-        <w:t>[</w:t>
-      </w:r>
-      <w:proofErr w:type="gramStart"/>
-      <w:r>
-        <w:rPr>
-          <w:color w:val="000000" w:themeColor="text1"/>
-        </w:rPr>
-        <w:t>8]A.</w:t>
-      </w:r>
-      <w:proofErr w:type="gramEnd"/>
-      <w:r>
-        <w:rPr>
-          <w:color w:val="000000" w:themeColor="text1"/>
-        </w:rPr>
-        <w:t xml:space="preserve"> </w:t>
-      </w:r>
-      <w:proofErr w:type="spellStart"/>
-      <w:r>
-        <w:rPr>
-          <w:color w:val="000000" w:themeColor="text1"/>
-        </w:rPr>
-        <w:t>Krizhevsky</w:t>
-      </w:r>
-      <w:proofErr w:type="spellEnd"/>
-      <w:r>
-        <w:rPr>
-          <w:color w:val="000000" w:themeColor="text1"/>
-        </w:rPr>
-        <w:t xml:space="preserve">, I. </w:t>
-      </w:r>
-      <w:proofErr w:type="spellStart"/>
-      <w:r>
-        <w:rPr>
-          <w:color w:val="000000" w:themeColor="text1"/>
-        </w:rPr>
-        <w:t>Sutskever</w:t>
-      </w:r>
-      <w:proofErr w:type="spellEnd"/>
-      <w:r>
-        <w:rPr>
-          <w:color w:val="000000" w:themeColor="text1"/>
-        </w:rPr>
-        <w:t xml:space="preserve"> and G. E. Hinton, “</w:t>
-      </w:r>
-      <w:proofErr w:type="spellStart"/>
-      <w:r>
-        <w:rPr>
-          <w:color w:val="000000" w:themeColor="text1"/>
-        </w:rPr>
-        <w:t>Imagenet</w:t>
-      </w:r>
-      <w:proofErr w:type="spellEnd"/>
-      <w:r>
-        <w:rPr>
-          <w:color w:val="000000" w:themeColor="text1"/>
-        </w:rPr>
-        <w:t xml:space="preserve"> classification with deep convolutional neural networks,” in Advances in Neural Information Processing Systems, pp. 1097-1105, 2012.</w:t>
-      </w:r>
-    </w:p>
-    <w:p>
-      <w:pPr>
-        <w:rPr>
-          <w:color w:val="000000" w:themeColor="text1"/>
-        </w:rPr>
-      </w:pPr>
-    </w:p>
-    <w:p>
-      <w:pPr>
-        <w:rPr>
-          <w:color w:val="000000" w:themeColor="text1"/>
-        </w:rPr>
-      </w:pPr>
-      <w:r>
-        <w:rPr>
-          <w:color w:val="000000" w:themeColor="text1"/>
-        </w:rPr>
-        <w:t xml:space="preserve">[9] C. </w:t>
-      </w:r>
-      <w:proofErr w:type="spellStart"/>
-      <w:r>
-        <w:rPr>
-          <w:color w:val="000000" w:themeColor="text1"/>
-        </w:rPr>
-        <w:t>Szegedy</w:t>
-      </w:r>
-      <w:proofErr w:type="spellEnd"/>
-      <w:r>
-        <w:rPr>
-          <w:color w:val="000000" w:themeColor="text1"/>
-        </w:rPr>
-        <w:t xml:space="preserve">, W. Liu, Y. Jia, P. </w:t>
-      </w:r>
-      <w:proofErr w:type="spellStart"/>
-      <w:r>
-        <w:rPr>
-          <w:color w:val="000000" w:themeColor="text1"/>
-        </w:rPr>
-        <w:t>Sermanet</w:t>
-      </w:r>
-      <w:proofErr w:type="spellEnd"/>
-      <w:r>
-        <w:rPr>
-          <w:color w:val="000000" w:themeColor="text1"/>
-        </w:rPr>
-        <w:t xml:space="preserve">, S. Reed, D. </w:t>
-      </w:r>
-      <w:proofErr w:type="spellStart"/>
-      <w:r>
-        <w:rPr>
-          <w:color w:val="000000" w:themeColor="text1"/>
-        </w:rPr>
-        <w:t>Anguelov</w:t>
-      </w:r>
-      <w:proofErr w:type="spellEnd"/>
-      <w:r>
-        <w:rPr>
-          <w:color w:val="000000" w:themeColor="text1"/>
-        </w:rPr>
-        <w:t xml:space="preserve"> et al., “Going deeper with convolutions,” in Proceedings of the IEEE Conference on Computer Vision and Pattern Recognition, pp. 1-9, 2015.</w:t>
-      </w:r>
-    </w:p>
-    <w:p>
-      <w:pPr>
-        <w:rPr>
-          <w:color w:val="000000" w:themeColor="text1"/>
-        </w:rPr>
-      </w:pPr>
-    </w:p>
-    <w:p>
-      <w:pPr>
-        <w:rPr>
-          <w:color w:val="000000" w:themeColor="text1"/>
-        </w:rPr>
-      </w:pPr>
-      <w:r>
-        <w:rPr>
-          <w:color w:val="000000" w:themeColor="text1"/>
-        </w:rPr>
-        <w:t xml:space="preserve">[10] </w:t>
-      </w:r>
-      <w:proofErr w:type="spellStart"/>
-      <w:r>
-        <w:rPr>
-          <w:color w:val="000000" w:themeColor="text1"/>
-        </w:rPr>
-        <w:t>Parkhi</w:t>
-      </w:r>
-      <w:proofErr w:type="spellEnd"/>
-      <w:r>
-        <w:rPr>
-          <w:color w:val="000000" w:themeColor="text1"/>
-        </w:rPr>
-        <w:t xml:space="preserve">, O. M., </w:t>
-      </w:r>
-      <w:proofErr w:type="spellStart"/>
-      <w:r>
-        <w:rPr>
-          <w:color w:val="000000" w:themeColor="text1"/>
-        </w:rPr>
-        <w:t>Vedaldi</w:t>
-      </w:r>
-      <w:proofErr w:type="spellEnd"/>
-      <w:r>
-        <w:rPr>
-          <w:color w:val="000000" w:themeColor="text1"/>
-        </w:rPr>
-        <w:t xml:space="preserve">, A., &amp; Zisserman, A. (2015, September). Deep face recognition. In </w:t>
-      </w:r>
-      <w:proofErr w:type="spellStart"/>
-      <w:r>
-        <w:rPr>
-          <w:color w:val="000000" w:themeColor="text1"/>
-        </w:rPr>
-        <w:t>bmvc</w:t>
-      </w:r>
-      <w:proofErr w:type="spellEnd"/>
-      <w:r>
-        <w:rPr>
-          <w:color w:val="000000" w:themeColor="text1"/>
-        </w:rPr>
-        <w:t xml:space="preserve"> (Vol. 1, No. 3, p. 6).</w:t>
-      </w:r>
-    </w:p>
-    <w:p>
-      <w:pPr>
-        <w:rPr>
-          <w:color w:val="000000" w:themeColor="text1"/>
-        </w:rPr>
-      </w:pPr>
-    </w:p>
-    <w:p>
-      <w:pPr>
-        <w:rPr>
-          <w:color w:val="000000" w:themeColor="text1"/>
-        </w:rPr>
-      </w:pPr>
-      <w:r>
-        <w:rPr>
-          <w:color w:val="000000" w:themeColor="text1"/>
-        </w:rPr>
-        <w:t xml:space="preserve">[11] Dean, J., </w:t>
-      </w:r>
-      <w:proofErr w:type="spellStart"/>
-      <w:r>
-        <w:rPr>
-          <w:color w:val="000000" w:themeColor="text1"/>
-        </w:rPr>
-        <w:t>Corrado</w:t>
-      </w:r>
-      <w:proofErr w:type="spellEnd"/>
-      <w:r>
-        <w:rPr>
-          <w:color w:val="000000" w:themeColor="text1"/>
-        </w:rPr>
-        <w:t>, G., Monga, R., Chen, K., Devin, M., Le, Q. V., ... &amp; Ng, A. Y. (2012). Large scale distributed deep networks. In Advances in neural information processing systems (pp. 1223-1231).</w:t>
-      </w:r>
-    </w:p>
-    <w:p>
-      <w:pPr>
-        <w:rPr>
-          <w:color w:val="000000" w:themeColor="text1"/>
-        </w:rPr>
-      </w:pPr>
-    </w:p>
-    <w:p>
-      <w:pPr>
-        <w:rPr>
-          <w:color w:val="000000" w:themeColor="text1"/>
-        </w:rPr>
-      </w:pPr>
-      <w:r>
-        <w:rPr>
-          <w:color w:val="000000" w:themeColor="text1"/>
-        </w:rPr>
-        <w:t xml:space="preserve">[12] Y. Sun, Y. Chen, X. </w:t>
-      </w:r>
-      <w:proofErr w:type="gramStart"/>
-      <w:r>
-        <w:rPr>
-          <w:color w:val="000000" w:themeColor="text1"/>
-        </w:rPr>
-        <w:t>Wang</w:t>
-      </w:r>
-      <w:proofErr w:type="gramEnd"/>
-      <w:r>
-        <w:rPr>
-          <w:color w:val="000000" w:themeColor="text1"/>
-        </w:rPr>
-        <w:t xml:space="preserve"> and X. Tang, “Deep learning face representation by joint identification-verification,” 2014 28th International Conference on Neural Information Processing Systems, Montreal, QC, Canada, 2014, pp. 1988-1996.</w:t>
-      </w:r>
-    </w:p>
-    <w:p>
-      <w:pPr>
-        <w:rPr>
-          <w:color w:val="000000" w:themeColor="text1"/>
-        </w:rPr>
-      </w:pPr>
-    </w:p>
-    <w:p>
-      <w:pPr>
-        <w:rPr>
-          <w:color w:val="000000" w:themeColor="text1"/>
-        </w:rPr>
-      </w:pPr>
-      <w:r>
-        <w:rPr>
-          <w:color w:val="000000" w:themeColor="text1"/>
-        </w:rPr>
-        <w:t xml:space="preserve">[13] Y. Sun, Y. Chen, X. </w:t>
-      </w:r>
-      <w:proofErr w:type="gramStart"/>
-      <w:r>
-        <w:rPr>
-          <w:color w:val="000000" w:themeColor="text1"/>
-        </w:rPr>
-        <w:t>Wang</w:t>
-      </w:r>
-      <w:proofErr w:type="gramEnd"/>
-      <w:r>
-        <w:rPr>
-          <w:color w:val="000000" w:themeColor="text1"/>
-        </w:rPr>
-        <w:t xml:space="preserve"> and X. Tang, “Deep learning face representation by joint identification-verification,” 2014 28th International Conference on Neural Information Processing Systems, Montreal, QC, Canada, 2014, pp. 1988-1996.</w:t>
+        <w:t>, vol. 83, no. 5, pp. 705-741, May 1995, doi: 10.1109/5.381842.</w:t>
+      </w:r>
+    </w:p>
+    <w:p>
+      <w:pPr>
+        <w:rPr>
+          <w:color w:val="000000" w:themeColor="text1"/>
+        </w:rPr>
+      </w:pPr>
+    </w:p>
+    <w:p>
+      <w:pPr>
+        <w:rPr>
+          <w:color w:val="000000" w:themeColor="text1"/>
+        </w:rPr>
+      </w:pPr>
+      <w:r>
+        <w:rPr>
+          <w:color w:val="000000" w:themeColor="text1"/>
+        </w:rPr>
+        <w:t>[4] M. Turk and A. Pentland, “Eigenfaces for recognition,” Journal of Cognitive Neuroscience, vol. 3, no. 1, pp. 71-86, Jan. 1991, doi: 10.1162/jocn.1991.3.1.71.</w:t>
+      </w:r>
+    </w:p>
+    <w:p>
+      <w:pPr>
+        <w:rPr>
+          <w:color w:val="000000" w:themeColor="text1"/>
+        </w:rPr>
+      </w:pPr>
+    </w:p>
+    <w:p>
+      <w:pPr>
+        <w:rPr>
+          <w:color w:val="000000" w:themeColor="text1"/>
+        </w:rPr>
+      </w:pPr>
+      <w:r>
+        <w:rPr>
+          <w:color w:val="000000" w:themeColor="text1"/>
+        </w:rPr>
+        <w:t>[5] P. Sermanet, D. Eigen, X. Zhang, M. Mathieu, R. Fergus and Y. LeCun, “Overfeat: Integrated recognition, localization and detection using convolutional networks,” arXiv preprint arXiv:1312.6229, 2013.</w:t>
+      </w:r>
+    </w:p>
+    <w:p>
+      <w:pPr>
+        <w:rPr>
+          <w:color w:val="000000" w:themeColor="text1"/>
+        </w:rPr>
+      </w:pPr>
+    </w:p>
+    <w:p>
+      <w:pPr>
+        <w:rPr>
+          <w:color w:val="000000" w:themeColor="text1"/>
+        </w:rPr>
+      </w:pPr>
+      <w:r>
+        <w:rPr>
+          <w:color w:val="000000" w:themeColor="text1"/>
+        </w:rPr>
+        <w:t>[6]Yang, H., Jia, X., Loy, C. C., &amp; Robinson, P. (2015). An empirical study of recent face alignment methods. arXiv preprint arXiv:1511.05049.</w:t>
+      </w:r>
+    </w:p>
+    <w:p>
+      <w:pPr>
+        <w:rPr>
+          <w:color w:val="000000" w:themeColor="text1"/>
+        </w:rPr>
+      </w:pPr>
+    </w:p>
+    <w:p>
+      <w:pPr>
+        <w:rPr>
+          <w:color w:val="000000" w:themeColor="text1"/>
+        </w:rPr>
+      </w:pPr>
+      <w:r>
+        <w:rPr>
+          <w:color w:val="000000" w:themeColor="text1"/>
+        </w:rPr>
+        <w:t>[7] Y. LeCun, L. Bottou, Y. Bengio and P. Haffner, “Gradient-based learning applied to document recognition,” in Proceedings of the IEEE, vol. 86, no. 11, pp. 2278-2324, Nov. 1998.</w:t>
+      </w:r>
+    </w:p>
+    <w:p>
+      <w:pPr>
+        <w:rPr>
+          <w:color w:val="000000" w:themeColor="text1"/>
+        </w:rPr>
+      </w:pPr>
+    </w:p>
+    <w:p>
+      <w:pPr>
+        <w:rPr>
+          <w:color w:val="000000" w:themeColor="text1"/>
+        </w:rPr>
+      </w:pPr>
+      <w:r>
+        <w:rPr>
+          <w:color w:val="000000" w:themeColor="text1"/>
+        </w:rPr>
+        <w:t>[8]A. Krizhevsky, I. Sutskever and G. E. Hinton, “Imagenet classification with deep convolutional neural networks,” in Advances in Neural Information Processing Systems, pp. 1097-1105, 2012.</w:t>
+      </w:r>
+    </w:p>
+    <w:p>
+      <w:pPr>
+        <w:rPr>
+          <w:color w:val="000000" w:themeColor="text1"/>
+        </w:rPr>
+      </w:pPr>
+    </w:p>
+    <w:p>
+      <w:pPr>
+        <w:rPr>
+          <w:color w:val="000000" w:themeColor="text1"/>
+        </w:rPr>
+      </w:pPr>
+      <w:r>
+        <w:rPr>
+          <w:color w:val="000000" w:themeColor="text1"/>
+        </w:rPr>
+        <w:t>[9] C. Szegedy, W. Liu, Y. Jia, P. Sermanet, S. Reed, D. Anguelov et al., “Going deeper with convolutions,” in Proceedings of the IEEE Conference on Computer Vision and Pattern Recognition, pp. 1-9, 2015.</w:t>
+      </w:r>
+    </w:p>
+    <w:p>
+      <w:pPr>
+        <w:rPr>
+          <w:color w:val="000000" w:themeColor="text1"/>
+        </w:rPr>
+      </w:pPr>
+    </w:p>
+    <w:p>
+      <w:pPr>
+        <w:rPr>
+          <w:color w:val="000000" w:themeColor="text1"/>
+        </w:rPr>
+      </w:pPr>
+      <w:r>
+        <w:rPr>
+          <w:color w:val="000000" w:themeColor="text1"/>
+        </w:rPr>
+        <w:t>[10] Parkhi, O. M., Vedaldi, A., &amp; Zisserman, A. (2015, September). Deep face recognition. In bmvc (Vol. 1, No. 3, p. 6).</w:t>
+      </w:r>
+    </w:p>
+    <w:p>
+      <w:pPr>
+        <w:rPr>
+          <w:color w:val="000000" w:themeColor="text1"/>
+        </w:rPr>
+      </w:pPr>
+    </w:p>
+    <w:p>
+      <w:pPr>
+        <w:rPr>
+          <w:color w:val="000000" w:themeColor="text1"/>
+        </w:rPr>
+      </w:pPr>
+      <w:r>
+        <w:rPr>
+          <w:color w:val="000000" w:themeColor="text1"/>
+        </w:rPr>
+        <w:t>[11] Dean, J., Corrado, G., Monga, R., Chen, K., Devin, M., Le, Q. V., ... &amp; Ng, A. Y. (2012). Large scale distributed deep networks. In Advances in neural information processing systems (pp. 1223-1231).</w:t>
+      </w:r>
+    </w:p>
+    <w:p>
+      <w:pPr>
+        <w:rPr>
+          <w:color w:val="000000" w:themeColor="text1"/>
+        </w:rPr>
+      </w:pPr>
+    </w:p>
+    <w:p>
+      <w:pPr>
+        <w:rPr>
+          <w:color w:val="000000" w:themeColor="text1"/>
+        </w:rPr>
+      </w:pPr>
+      <w:r>
+        <w:rPr>
+          <w:color w:val="000000" w:themeColor="text1"/>
+        </w:rPr>
+        <w:t>[12] Y. Sun, Y. Chen, X. Wang and X. Tang, “Deep learning face representation by joint identification-verification,” 2014 28th International Conference on Neural Information Processing Systems, Montreal, QC, Canada, 2014, pp. 1988-1996.</w:t>
+      </w:r>
+    </w:p>
+    <w:p>
+      <w:pPr>
+        <w:rPr>
+          <w:color w:val="000000" w:themeColor="text1"/>
+        </w:rPr>
+      </w:pPr>
+    </w:p>
+    <w:p>
+      <w:pPr>
+        <w:rPr>
+          <w:color w:val="000000" w:themeColor="text1"/>
+        </w:rPr>
+      </w:pPr>
+      <w:r>
+        <w:rPr>
+          <w:color w:val="000000" w:themeColor="text1"/>
+        </w:rPr>
+        <w:t>[13] Y. Sun, Y. Chen, X. Wang and X. Tang, “Deep learning face representation by joint identification-verification,” 2014 28th International Conference on Neural Information Processing Systems, Montreal, QC, Canada, 2014, pp. 1988-1996.</w:t>
       </w:r>
     </w:p>
     <w:p>
@@ -11974,6 +10601,7 @@
   <w:style w:type="character" w:default="1" w:styleId="DefaultParagraphFont">
     <w:name w:val="Default Paragraph Font"/>
     <w:uiPriority w:val="1"/>
+    <w:semiHidden/>
     <w:unhideWhenUsed/>
   </w:style>
   <w:style w:type="table" w:default="1" w:styleId="TableNormal">

</xml_diff>